<commit_message>
Use Cases for VitonBet Added
</commit_message>
<xml_diff>
--- a/Design Document/Requirements & Design/VitonBetDesignDoc.docx
+++ b/Design Document/Requirements & Design/VitonBetDesignDoc.docx
@@ -742,6 +742,7 @@
                                     <w:szCs w:val="20"/>
                                   </w:rPr>
                                 </w:pPr>
+                                <w:proofErr w:type="spellStart"/>
                                 <w:r>
                                   <w:rPr>
                                     <w:b/>
@@ -749,7 +750,17 @@
                                     <w:sz w:val="28"/>
                                     <w:szCs w:val="20"/>
                                   </w:rPr>
-                                  <w:t>Zan Smirnov</w:t>
+                                  <w:t>Zan</w:t>
+                                </w:r>
+                                <w:proofErr w:type="spellEnd"/>
+                                <w:r>
+                                  <w:rPr>
+                                    <w:b/>
+                                    <w:color w:val="595959" w:themeColor="text1" w:themeTint="A6"/>
+                                    <w:sz w:val="28"/>
+                                    <w:szCs w:val="20"/>
+                                  </w:rPr>
+                                  <w:t xml:space="preserve"> Smirnov</w:t>
                                 </w:r>
                                 <w:r>
                                   <w:rPr>
@@ -788,8 +799,19 @@
                                     <w:sz w:val="28"/>
                                     <w:szCs w:val="20"/>
                                   </w:rPr>
-                                  <w:t>Daniel Vegera</w:t>
+                                  <w:t xml:space="preserve">Daniel </w:t>
                                 </w:r>
+                                <w:proofErr w:type="spellStart"/>
+                                <w:r>
+                                  <w:rPr>
+                                    <w:b/>
+                                    <w:color w:val="595959" w:themeColor="text1" w:themeTint="A6"/>
+                                    <w:sz w:val="28"/>
+                                    <w:szCs w:val="20"/>
+                                  </w:rPr>
+                                  <w:t>Vegera</w:t>
+                                </w:r>
+                                <w:proofErr w:type="spellEnd"/>
                                 <w:r>
                                   <w:rPr>
                                     <w:color w:val="595959" w:themeColor="text1" w:themeTint="A6"/>
@@ -1589,7 +1611,23 @@
     <w:p/>
     <w:p>
       <w:r>
-        <w:t>VitonBet is an application that will be developed by three Computer Science students in Dublin Institute of Technology with the names of Gabriel Grimberg, Zan Smirnov and Daniel Vegera. This application is scheduled to be developed for the Mobile Software Development module in their third year of their course.</w:t>
+        <w:t xml:space="preserve">VitonBet is an application that will be developed by three Computer Science students in Dublin Institute of Technology with the names of Gabriel Grimberg, </w:t>
+      </w:r>
+      <w:proofErr w:type="spellStart"/>
+      <w:r>
+        <w:t>Zan</w:t>
+      </w:r>
+      <w:proofErr w:type="spellEnd"/>
+      <w:r>
+        <w:t xml:space="preserve"> Smirnov and Daniel </w:t>
+      </w:r>
+      <w:proofErr w:type="spellStart"/>
+      <w:r>
+        <w:t>Vegera</w:t>
+      </w:r>
+      <w:proofErr w:type="spellEnd"/>
+      <w:r>
+        <w:t>. This application is scheduled to be developed for the Mobile Software Development module in their third year of their course.</w:t>
       </w:r>
     </w:p>
     <w:p/>
@@ -1641,8 +1679,13 @@
           <w:numId w:val="1"/>
         </w:numPr>
       </w:pPr>
-      <w:r>
-        <w:t>SQLLite database to store data.</w:t>
+      <w:proofErr w:type="spellStart"/>
+      <w:r>
+        <w:t>SQLLite</w:t>
+      </w:r>
+      <w:proofErr w:type="spellEnd"/>
+      <w:r>
+        <w:t xml:space="preserve"> database to store data.</w:t>
       </w:r>
     </w:p>
     <w:p>
@@ -1720,7 +1763,13 @@
         </w:numPr>
       </w:pPr>
       <w:r>
-        <w:t>Users could place bets on events such as a football match and users being able to create events where other users can enter.</w:t>
+        <w:t>Users could place b</w:t>
+      </w:r>
+      <w:r>
+        <w:t>ets on events such as eSports games</w:t>
+      </w:r>
+      <w:r>
+        <w:t xml:space="preserve"> and users being able to create events where other users can enter.</w:t>
       </w:r>
     </w:p>
     <w:p/>
@@ -1769,7 +1818,43 @@
         <w:rPr>
           <w:lang w:val="en-US"/>
         </w:rPr>
-        <w:t xml:space="preserve">VitonBet is a betting app alongside a gambling app where users will place bets on sports such as football, tennis golf and so on. Users will be able to see the odds and to bet on that specific team to win a match if chosen in the football genre and for this to happen users will need to be registered. </w:t>
+        <w:t xml:space="preserve">VitonBet is a betting app alongside a gambling app where users will place bets on </w:t>
+      </w:r>
+      <w:r>
+        <w:rPr>
+          <w:lang w:val="en-US"/>
+        </w:rPr>
+        <w:t xml:space="preserve">eSports. </w:t>
+      </w:r>
+      <w:r>
+        <w:rPr>
+          <w:lang w:val="en-US"/>
+        </w:rPr>
+        <w:t xml:space="preserve">Users will be able to see the odds </w:t>
+      </w:r>
+      <w:r>
+        <w:rPr>
+          <w:lang w:val="en-US"/>
+        </w:rPr>
+        <w:t>and to bet on that specific player or team to win a game</w:t>
+      </w:r>
+      <w:r>
+        <w:rPr>
+          <w:lang w:val="en-US"/>
+        </w:rPr>
+        <w:t xml:space="preserve"> </w:t>
+      </w:r>
+      <w:r>
+        <w:rPr>
+          <w:lang w:val="en-US"/>
+        </w:rPr>
+        <w:t>if chosen in the gaming</w:t>
+      </w:r>
+      <w:r>
+        <w:rPr>
+          <w:lang w:val="en-US"/>
+        </w:rPr>
+        <w:t xml:space="preserve"> genre and for this to happen users will need to be registered. </w:t>
       </w:r>
       <w:r>
         <w:rPr>
@@ -1828,7 +1913,19 @@
         <w:rPr>
           <w:lang w:val="en-US"/>
         </w:rPr>
-        <w:t xml:space="preserve">will also be implemented in VitonBet as without a doubt it is essential, a navigation bar will allow the user to navigate to various of sports to place bets on, will be able to navigate to different types of modes such as </w:t>
+        <w:t xml:space="preserve">will also be implemented in VitonBet as without a doubt it is essential, a navigation bar will allow the user to navigate to various of </w:t>
+      </w:r>
+      <w:r>
+        <w:rPr>
+          <w:lang w:val="en-US"/>
+        </w:rPr>
+        <w:t>eS</w:t>
+      </w:r>
+      <w:r>
+        <w:rPr>
+          <w:lang w:val="en-US"/>
+        </w:rPr>
+        <w:t xml:space="preserve">ports to place bets on, will be able to navigate to different types of modes such as </w:t>
       </w:r>
       <w:r>
         <w:rPr>
@@ -1887,7 +1984,31 @@
         <w:rPr>
           <w:lang w:val="en-US"/>
         </w:rPr>
-        <w:t xml:space="preserve">every hour or depending on the current given event, for example in football if a team wins back to back matches they will be favorite to win </w:t>
+        <w:t>every hour or depending on the current give</w:t>
+      </w:r>
+      <w:r>
+        <w:rPr>
+          <w:lang w:val="en-US"/>
+        </w:rPr>
+        <w:t>n event, for example in a game</w:t>
+      </w:r>
+      <w:r>
+        <w:rPr>
+          <w:lang w:val="en-US"/>
+        </w:rPr>
+        <w:t xml:space="preserve"> if </w:t>
+      </w:r>
+      <w:r>
+        <w:rPr>
+          <w:lang w:val="en-US"/>
+        </w:rPr>
+        <w:t>a team wins back to back games</w:t>
+      </w:r>
+      <w:r>
+        <w:rPr>
+          <w:lang w:val="en-US"/>
+        </w:rPr>
+        <w:t xml:space="preserve"> they will be favorite to win </w:t>
       </w:r>
       <w:r>
         <w:rPr>
@@ -1899,7 +2020,13 @@
         <w:rPr>
           <w:lang w:val="en-US"/>
         </w:rPr>
-        <w:t xml:space="preserve"> next match, so the probability will increase for them, although they can still lose.</w:t>
+        <w:t xml:space="preserve"> next game</w:t>
+      </w:r>
+      <w:r>
+        <w:rPr>
+          <w:lang w:val="en-US"/>
+        </w:rPr>
+        <w:t>, so the probability will increase for them, although they can still lose.</w:t>
       </w:r>
     </w:p>
     <w:p>
@@ -1932,7 +2059,19 @@
         <w:rPr>
           <w:lang w:val="en-US"/>
         </w:rPr>
-        <w:t xml:space="preserve">events such as entry fee is for example 50 euro and the users who enter must guess the teams that will win their match on game week 6 for example. The user with the most accuracy takes home the grand prize which can be like 500 euro. This is slightly the same as an </w:t>
+        <w:t>events such as entry fee is for example 50 euro and the users who enter must guess the</w:t>
+      </w:r>
+      <w:r>
+        <w:rPr>
+          <w:lang w:val="en-US"/>
+        </w:rPr>
+        <w:t xml:space="preserve"> teams that will win their match in a game</w:t>
+      </w:r>
+      <w:r>
+        <w:rPr>
+          <w:lang w:val="en-US"/>
+        </w:rPr>
+        <w:t xml:space="preserve">. The user with the most accuracy takes home the grand prize which can be like 500 euro. This is slightly the same as an </w:t>
       </w:r>
       <w:r>
         <w:rPr>
@@ -1971,7 +2110,43 @@
         <w:rPr>
           <w:lang w:val="en-US"/>
         </w:rPr>
-        <w:t>, as explained above the users picks the teams the he/she thinks will win, the more teams on the accumulator hence the more teams that the user picks the greater the odds and the greater payout.</w:t>
+        <w:t>, as explained</w:t>
+      </w:r>
+      <w:r>
+        <w:rPr>
+          <w:lang w:val="en-US"/>
+        </w:rPr>
+        <w:t xml:space="preserve"> above the users picks the people </w:t>
+      </w:r>
+      <w:r>
+        <w:rPr>
+          <w:lang w:val="en-US"/>
+        </w:rPr>
+        <w:t>he/she</w:t>
+      </w:r>
+      <w:r>
+        <w:rPr>
+          <w:lang w:val="en-US"/>
+        </w:rPr>
+        <w:t xml:space="preserve"> thinks will win, the more teams or people</w:t>
+      </w:r>
+      <w:r>
+        <w:rPr>
+          <w:lang w:val="en-US"/>
+        </w:rPr>
+        <w:t xml:space="preserve"> on the accumulator hence the more teams</w:t>
+      </w:r>
+      <w:r>
+        <w:rPr>
+          <w:lang w:val="en-US"/>
+        </w:rPr>
+        <w:t xml:space="preserve"> or people</w:t>
+      </w:r>
+      <w:r>
+        <w:rPr>
+          <w:lang w:val="en-US"/>
+        </w:rPr>
+        <w:t xml:space="preserve"> that the user picks the greater the odds and the greater payout.</w:t>
       </w:r>
     </w:p>
     <w:p>
@@ -2234,7 +2409,21 @@
         <w:rPr>
           <w:lang w:val="en-US"/>
         </w:rPr>
-        <w:t>Create a UML Class diagram using RSA, ArgoUML or whichever works.</w:t>
+        <w:t xml:space="preserve">Create a UML Class diagram using RSA, </w:t>
+      </w:r>
+      <w:proofErr w:type="spellStart"/>
+      <w:r>
+        <w:rPr>
+          <w:lang w:val="en-US"/>
+        </w:rPr>
+        <w:t>ArgoUML</w:t>
+      </w:r>
+      <w:proofErr w:type="spellEnd"/>
+      <w:r>
+        <w:rPr>
+          <w:lang w:val="en-US"/>
+        </w:rPr>
+        <w:t xml:space="preserve"> or whichever works.</w:t>
       </w:r>
     </w:p>
     <w:p>
@@ -2472,6 +2661,8 @@
         </w:rPr>
         <w:t>Bonus: Community activity, where users can discuss stuff.</w:t>
       </w:r>
+      <w:bookmarkStart w:id="0" w:name="_GoBack"/>
+      <w:bookmarkEnd w:id="0"/>
     </w:p>
     <w:p>
       <w:pPr>
@@ -2507,6 +2698,82 @@
       </w:pPr>
       <w:r>
         <w:rPr>
+          <w:noProof/>
+          <w:lang w:eastAsia="en-GB"/>
+        </w:rPr>
+        <w:drawing>
+          <wp:anchor distT="0" distB="0" distL="114300" distR="114300" simplePos="0" relativeHeight="251671552" behindDoc="0" locked="0" layoutInCell="1" allowOverlap="1" wp14:anchorId="7400A551" wp14:editId="5E9506AB">
+            <wp:simplePos x="0" y="0"/>
+            <wp:positionH relativeFrom="column">
+              <wp:posOffset>-63500</wp:posOffset>
+            </wp:positionH>
+            <wp:positionV relativeFrom="paragraph">
+              <wp:posOffset>397510</wp:posOffset>
+            </wp:positionV>
+            <wp:extent cx="6033770" cy="4574540"/>
+            <wp:effectExtent l="0" t="0" r="11430" b="0"/>
+            <wp:wrapThrough wrapText="bothSides">
+              <wp:wrapPolygon edited="0">
+                <wp:start x="0" y="0"/>
+                <wp:lineTo x="0" y="21468"/>
+                <wp:lineTo x="21550" y="21468"/>
+                <wp:lineTo x="21550" y="0"/>
+                <wp:lineTo x="0" y="0"/>
+              </wp:wrapPolygon>
+            </wp:wrapThrough>
+            <wp:docPr id="4" name="Picture 4" descr="../../../../Desktop/VitonBet_UseCase.png"/>
+            <wp:cNvGraphicFramePr>
+              <a:graphicFrameLocks xmlns:a="http://schemas.openxmlformats.org/drawingml/2006/main" noChangeAspect="1"/>
+            </wp:cNvGraphicFramePr>
+            <a:graphic xmlns:a="http://schemas.openxmlformats.org/drawingml/2006/main">
+              <a:graphicData uri="http://schemas.openxmlformats.org/drawingml/2006/picture">
+                <pic:pic xmlns:pic="http://schemas.openxmlformats.org/drawingml/2006/picture">
+                  <pic:nvPicPr>
+                    <pic:cNvPr id="0" name="Picture 1" descr="../../../../Desktop/VitonBet_UseCase.png"/>
+                    <pic:cNvPicPr>
+                      <a:picLocks noChangeAspect="1" noChangeArrowheads="1"/>
+                    </pic:cNvPicPr>
+                  </pic:nvPicPr>
+                  <pic:blipFill>
+                    <a:blip r:embed="rId11">
+                      <a:extLst>
+                        <a:ext uri="{28A0092B-C50C-407E-A947-70E740481C1C}">
+                          <a14:useLocalDpi xmlns:a14="http://schemas.microsoft.com/office/drawing/2010/main" val="0"/>
+                        </a:ext>
+                      </a:extLst>
+                    </a:blip>
+                    <a:srcRect/>
+                    <a:stretch>
+                      <a:fillRect/>
+                    </a:stretch>
+                  </pic:blipFill>
+                  <pic:spPr bwMode="auto">
+                    <a:xfrm>
+                      <a:off x="0" y="0"/>
+                      <a:ext cx="6033770" cy="4574540"/>
+                    </a:xfrm>
+                    <a:prstGeom prst="rect">
+                      <a:avLst/>
+                    </a:prstGeom>
+                    <a:noFill/>
+                    <a:ln>
+                      <a:noFill/>
+                    </a:ln>
+                  </pic:spPr>
+                </pic:pic>
+              </a:graphicData>
+            </a:graphic>
+            <wp14:sizeRelH relativeFrom="page">
+              <wp14:pctWidth>0</wp14:pctWidth>
+            </wp14:sizeRelH>
+            <wp14:sizeRelV relativeFrom="page">
+              <wp14:pctHeight>0</wp14:pctHeight>
+            </wp14:sizeRelV>
+          </wp:anchor>
+        </w:drawing>
+      </w:r>
+      <w:r>
+        <w:rPr>
           <w:color w:val="4472C4" w:themeColor="accent1"/>
           <w:sz w:val="32"/>
           <w:lang w:val="en-US"/>
@@ -2528,74 +2795,6 @@
       <w:pPr>
         <w:jc w:val="center"/>
         <w:rPr>
-          <w:sz w:val="32"/>
-          <w:u w:val="single"/>
-          <w:lang w:val="en-US"/>
-        </w:rPr>
-      </w:pPr>
-    </w:p>
-    <w:p>
-      <w:pPr>
-        <w:rPr>
-          <w:lang w:val="en-US"/>
-        </w:rPr>
-      </w:pPr>
-      <w:r>
-        <w:rPr>
-          <w:lang w:val="en-US"/>
-        </w:rPr>
-        <w:t>TODO</w:t>
-      </w:r>
-    </w:p>
-    <w:p>
-      <w:pPr>
-        <w:pStyle w:val="ListParagraph"/>
-        <w:numPr>
-          <w:ilvl w:val="0"/>
-          <w:numId w:val="1"/>
-        </w:numPr>
-        <w:rPr>
-          <w:lang w:val="en-US"/>
-        </w:rPr>
-      </w:pPr>
-      <w:r>
-        <w:rPr>
-          <w:lang w:val="en-US"/>
-        </w:rPr>
-        <w:t xml:space="preserve">Explain the different actors on the diagram and explain the use case and its </w:t>
-      </w:r>
-      <w:r>
-        <w:rPr>
-          <w:lang w:val="en-US"/>
-        </w:rPr>
-        <w:t>relationship</w:t>
-      </w:r>
-      <w:r>
-        <w:rPr>
-          <w:lang w:val="en-US"/>
-        </w:rPr>
-        <w:t xml:space="preserve"> with other use cases.</w:t>
-      </w:r>
-    </w:p>
-    <w:p>
-      <w:pPr>
-        <w:rPr>
-          <w:lang w:val="en-US"/>
-        </w:rPr>
-      </w:pPr>
-      <w:r>
-        <w:rPr>
-          <w:lang w:val="en-US"/>
-        </w:rPr>
-        <w:br w:type="page"/>
-      </w:r>
-      <w:bookmarkStart w:id="0" w:name="_GoBack"/>
-      <w:bookmarkEnd w:id="0"/>
-    </w:p>
-    <w:p>
-      <w:pPr>
-        <w:jc w:val="center"/>
-        <w:rPr>
           <w:color w:val="4472C4" w:themeColor="accent1"/>
           <w:sz w:val="32"/>
           <w:lang w:val="en-US"/>
@@ -2611,6 +2810,1836 @@
           </w14:textOutline>
         </w:rPr>
       </w:pPr>
+    </w:p>
+    <w:p>
+      <w:pPr>
+        <w:rPr>
+          <w:b/>
+          <w:lang w:val="en-US"/>
+        </w:rPr>
+      </w:pPr>
+      <w:r>
+        <w:rPr>
+          <w:b/>
+          <w:lang w:val="en-US"/>
+        </w:rPr>
+        <w:t xml:space="preserve">1. </w:t>
+      </w:r>
+      <w:r>
+        <w:rPr>
+          <w:b/>
+          <w:lang w:val="en-US"/>
+        </w:rPr>
+        <w:t>Age Verification</w:t>
+      </w:r>
+    </w:p>
+    <w:p>
+      <w:pPr>
+        <w:ind w:firstLine="720"/>
+        <w:rPr>
+          <w:lang w:val="en-US"/>
+        </w:rPr>
+      </w:pPr>
+      <w:r>
+        <w:rPr>
+          <w:b/>
+          <w:lang w:val="en-US"/>
+        </w:rPr>
+        <w:t xml:space="preserve">a. </w:t>
+      </w:r>
+      <w:r>
+        <w:rPr>
+          <w:lang w:val="en-US"/>
+        </w:rPr>
+        <w:t>The user is promoted with a verification screen where the user must only click</w:t>
+      </w:r>
+    </w:p>
+    <w:p>
+      <w:pPr>
+        <w:ind w:firstLine="720"/>
+        <w:rPr>
+          <w:lang w:val="en-US"/>
+        </w:rPr>
+      </w:pPr>
+      <w:r>
+        <w:rPr>
+          <w:lang w:val="en-US"/>
+        </w:rPr>
+        <w:t>yes, if he/she is over 18.</w:t>
+      </w:r>
+    </w:p>
+    <w:p>
+      <w:pPr>
+        <w:ind w:firstLine="720"/>
+        <w:rPr>
+          <w:b/>
+          <w:lang w:val="en-US"/>
+        </w:rPr>
+      </w:pPr>
+    </w:p>
+    <w:p>
+      <w:pPr>
+        <w:ind w:firstLine="720"/>
+        <w:rPr>
+          <w:lang w:val="en-US"/>
+        </w:rPr>
+      </w:pPr>
+      <w:r>
+        <w:rPr>
+          <w:b/>
+          <w:lang w:val="en-US"/>
+        </w:rPr>
+        <w:t xml:space="preserve">b. </w:t>
+      </w:r>
+      <w:r>
+        <w:rPr>
+          <w:lang w:val="en-US"/>
+        </w:rPr>
+        <w:t>The application will close if the user clicks no.</w:t>
+      </w:r>
+    </w:p>
+    <w:p>
+      <w:pPr>
+        <w:rPr>
+          <w:lang w:val="en-US"/>
+        </w:rPr>
+      </w:pPr>
+    </w:p>
+    <w:p>
+      <w:pPr>
+        <w:rPr>
+          <w:b/>
+          <w:lang w:val="en-US"/>
+        </w:rPr>
+      </w:pPr>
+      <w:r>
+        <w:rPr>
+          <w:b/>
+          <w:lang w:val="en-US"/>
+        </w:rPr>
+        <w:t>2. Login</w:t>
+      </w:r>
+    </w:p>
+    <w:p>
+      <w:pPr>
+        <w:rPr>
+          <w:lang w:val="en-US"/>
+        </w:rPr>
+      </w:pPr>
+      <w:r>
+        <w:rPr>
+          <w:b/>
+          <w:lang w:val="en-US"/>
+        </w:rPr>
+        <w:tab/>
+        <w:t xml:space="preserve">a. </w:t>
+      </w:r>
+      <w:r>
+        <w:rPr>
+          <w:lang w:val="en-US"/>
+        </w:rPr>
+        <w:t>The user enters in the username and password.</w:t>
+      </w:r>
+    </w:p>
+    <w:p>
+      <w:pPr>
+        <w:rPr>
+          <w:lang w:val="en-US"/>
+        </w:rPr>
+      </w:pPr>
+      <w:r>
+        <w:rPr>
+          <w:lang w:val="en-US"/>
+        </w:rPr>
+        <w:tab/>
+      </w:r>
+    </w:p>
+    <w:p>
+      <w:pPr>
+        <w:rPr>
+          <w:lang w:val="en-US"/>
+        </w:rPr>
+      </w:pPr>
+      <w:r>
+        <w:rPr>
+          <w:lang w:val="en-US"/>
+        </w:rPr>
+        <w:tab/>
+      </w:r>
+      <w:r>
+        <w:rPr>
+          <w:b/>
+          <w:lang w:val="en-US"/>
+        </w:rPr>
+        <w:t xml:space="preserve">b. </w:t>
+      </w:r>
+      <w:r>
+        <w:rPr>
+          <w:lang w:val="en-US"/>
+        </w:rPr>
+        <w:t xml:space="preserve">The user clicks the </w:t>
+      </w:r>
+      <w:r>
+        <w:rPr>
+          <w:b/>
+          <w:lang w:val="en-US"/>
+        </w:rPr>
+        <w:t xml:space="preserve">Login </w:t>
+      </w:r>
+      <w:r>
+        <w:rPr>
+          <w:lang w:val="en-US"/>
+        </w:rPr>
+        <w:t>button.</w:t>
+      </w:r>
+    </w:p>
+    <w:p>
+      <w:pPr>
+        <w:rPr>
+          <w:lang w:val="en-US"/>
+        </w:rPr>
+      </w:pPr>
+    </w:p>
+    <w:p>
+      <w:pPr>
+        <w:rPr>
+          <w:lang w:val="en-US"/>
+        </w:rPr>
+      </w:pPr>
+      <w:r>
+        <w:rPr>
+          <w:lang w:val="en-US"/>
+        </w:rPr>
+        <w:tab/>
+      </w:r>
+      <w:r>
+        <w:rPr>
+          <w:b/>
+          <w:lang w:val="en-US"/>
+        </w:rPr>
+        <w:t xml:space="preserve">c. </w:t>
+      </w:r>
+      <w:r>
+        <w:rPr>
+          <w:lang w:val="en-US"/>
+        </w:rPr>
+        <w:t>System validates the username and password entered by the user.</w:t>
+      </w:r>
+    </w:p>
+    <w:p>
+      <w:pPr>
+        <w:rPr>
+          <w:lang w:val="en-US"/>
+        </w:rPr>
+      </w:pPr>
+    </w:p>
+    <w:p>
+      <w:pPr>
+        <w:rPr>
+          <w:b/>
+          <w:lang w:val="en-US"/>
+        </w:rPr>
+      </w:pPr>
+      <w:r>
+        <w:rPr>
+          <w:lang w:val="en-US"/>
+        </w:rPr>
+        <w:tab/>
+      </w:r>
+      <w:r>
+        <w:rPr>
+          <w:b/>
+          <w:lang w:val="en-US"/>
+        </w:rPr>
+        <w:t xml:space="preserve">d. </w:t>
+      </w:r>
+    </w:p>
+    <w:p>
+      <w:pPr>
+        <w:rPr>
+          <w:lang w:val="en-US"/>
+        </w:rPr>
+      </w:pPr>
+      <w:r>
+        <w:rPr>
+          <w:b/>
+          <w:lang w:val="en-US"/>
+        </w:rPr>
+        <w:tab/>
+      </w:r>
+      <w:proofErr w:type="spellStart"/>
+      <w:r>
+        <w:rPr>
+          <w:b/>
+          <w:lang w:val="en-US"/>
+        </w:rPr>
+        <w:t>i</w:t>
+      </w:r>
+      <w:proofErr w:type="spellEnd"/>
+      <w:r>
+        <w:rPr>
+          <w:b/>
+          <w:lang w:val="en-US"/>
+        </w:rPr>
+        <w:t xml:space="preserve">. Normal Flow: </w:t>
+      </w:r>
+      <w:r>
+        <w:rPr>
+          <w:lang w:val="en-US"/>
+        </w:rPr>
+        <w:t>User is brought to the main screen.</w:t>
+      </w:r>
+    </w:p>
+    <w:p>
+      <w:pPr>
+        <w:rPr>
+          <w:lang w:val="en-US"/>
+        </w:rPr>
+      </w:pPr>
+      <w:r>
+        <w:rPr>
+          <w:lang w:val="en-US"/>
+        </w:rPr>
+        <w:tab/>
+        <w:t xml:space="preserve">ii. </w:t>
+      </w:r>
+      <w:r>
+        <w:rPr>
+          <w:b/>
+          <w:lang w:val="en-US"/>
+        </w:rPr>
+        <w:t xml:space="preserve">Alternative Flow: </w:t>
+      </w:r>
+      <w:r>
+        <w:rPr>
+          <w:lang w:val="en-US"/>
+        </w:rPr>
+        <w:t>If invalid, an error message is displayed.</w:t>
+      </w:r>
+    </w:p>
+    <w:p>
+      <w:pPr>
+        <w:rPr>
+          <w:b/>
+          <w:lang w:val="en-US"/>
+        </w:rPr>
+      </w:pPr>
+      <w:r>
+        <w:rPr>
+          <w:b/>
+          <w:lang w:val="en-US"/>
+        </w:rPr>
+        <w:t>3. Register</w:t>
+      </w:r>
+    </w:p>
+    <w:p>
+      <w:pPr>
+        <w:ind w:left="720"/>
+        <w:rPr>
+          <w:lang w:val="en-US"/>
+        </w:rPr>
+      </w:pPr>
+      <w:r>
+        <w:rPr>
+          <w:b/>
+          <w:lang w:val="en-US"/>
+        </w:rPr>
+        <w:t xml:space="preserve">a. </w:t>
+      </w:r>
+      <w:r>
+        <w:rPr>
+          <w:lang w:val="en-US"/>
+        </w:rPr>
+        <w:t>The user opens the registration page by clicking “Register” on the button below the login field.</w:t>
+      </w:r>
+    </w:p>
+    <w:p>
+      <w:pPr>
+        <w:ind w:left="720"/>
+        <w:rPr>
+          <w:lang w:val="en-US"/>
+        </w:rPr>
+      </w:pPr>
+    </w:p>
+    <w:p>
+      <w:pPr>
+        <w:ind w:left="720"/>
+        <w:rPr>
+          <w:lang w:val="en-US"/>
+        </w:rPr>
+      </w:pPr>
+      <w:r>
+        <w:rPr>
+          <w:b/>
+          <w:lang w:val="en-US"/>
+        </w:rPr>
+        <w:t xml:space="preserve">b. </w:t>
+      </w:r>
+      <w:r>
+        <w:rPr>
+          <w:lang w:val="en-US"/>
+        </w:rPr>
+        <w:t xml:space="preserve">The user enters in the details such as </w:t>
+      </w:r>
+      <w:r>
+        <w:rPr>
+          <w:b/>
+          <w:lang w:val="en-US"/>
+        </w:rPr>
+        <w:t xml:space="preserve">username, password, phone number, address </w:t>
+      </w:r>
+      <w:r>
+        <w:rPr>
+          <w:lang w:val="en-US"/>
+        </w:rPr>
+        <w:t>and other personal information.</w:t>
+      </w:r>
+    </w:p>
+    <w:p>
+      <w:pPr>
+        <w:ind w:left="720"/>
+        <w:rPr>
+          <w:lang w:val="en-US"/>
+        </w:rPr>
+      </w:pPr>
+    </w:p>
+    <w:p>
+      <w:pPr>
+        <w:ind w:left="720"/>
+        <w:rPr>
+          <w:lang w:val="en-US"/>
+        </w:rPr>
+      </w:pPr>
+      <w:r>
+        <w:rPr>
+          <w:b/>
+          <w:lang w:val="en-US"/>
+        </w:rPr>
+        <w:t xml:space="preserve">c. </w:t>
+      </w:r>
+      <w:r>
+        <w:rPr>
+          <w:lang w:val="en-US"/>
+        </w:rPr>
+        <w:t xml:space="preserve">User clicks the </w:t>
+      </w:r>
+      <w:r>
+        <w:rPr>
+          <w:b/>
+          <w:lang w:val="en-US"/>
+        </w:rPr>
+        <w:t xml:space="preserve">Submit </w:t>
+      </w:r>
+      <w:r>
+        <w:rPr>
+          <w:lang w:val="en-US"/>
+        </w:rPr>
+        <w:t>button.</w:t>
+      </w:r>
+    </w:p>
+    <w:p>
+      <w:pPr>
+        <w:ind w:left="720"/>
+        <w:rPr>
+          <w:lang w:val="en-US"/>
+        </w:rPr>
+      </w:pPr>
+    </w:p>
+    <w:p>
+      <w:pPr>
+        <w:ind w:left="720"/>
+        <w:rPr>
+          <w:lang w:val="en-US"/>
+        </w:rPr>
+      </w:pPr>
+      <w:r>
+        <w:rPr>
+          <w:b/>
+          <w:lang w:val="en-US"/>
+        </w:rPr>
+        <w:t xml:space="preserve">d. </w:t>
+      </w:r>
+      <w:r>
+        <w:rPr>
+          <w:lang w:val="en-US"/>
+        </w:rPr>
+        <w:t>System validates the</w:t>
+      </w:r>
+      <w:r>
+        <w:rPr>
+          <w:lang w:val="en-US"/>
+        </w:rPr>
+        <w:t xml:space="preserve"> information </w:t>
+      </w:r>
+      <w:r>
+        <w:rPr>
+          <w:lang w:val="en-US"/>
+        </w:rPr>
+        <w:t>that was entered and also checks to see if the username is not in use.</w:t>
+      </w:r>
+    </w:p>
+    <w:p>
+      <w:pPr>
+        <w:ind w:left="720"/>
+        <w:rPr>
+          <w:lang w:val="en-US"/>
+        </w:rPr>
+      </w:pPr>
+    </w:p>
+    <w:p>
+      <w:pPr>
+        <w:ind w:left="720"/>
+        <w:rPr>
+          <w:b/>
+          <w:lang w:val="en-US"/>
+        </w:rPr>
+      </w:pPr>
+      <w:r>
+        <w:rPr>
+          <w:b/>
+          <w:lang w:val="en-US"/>
+        </w:rPr>
+        <w:t xml:space="preserve">e. </w:t>
+      </w:r>
+    </w:p>
+    <w:p>
+      <w:pPr>
+        <w:ind w:left="720"/>
+        <w:rPr>
+          <w:lang w:val="en-US"/>
+        </w:rPr>
+      </w:pPr>
+      <w:proofErr w:type="spellStart"/>
+      <w:r>
+        <w:rPr>
+          <w:b/>
+          <w:lang w:val="en-US"/>
+        </w:rPr>
+        <w:t>i</w:t>
+      </w:r>
+      <w:proofErr w:type="spellEnd"/>
+      <w:r>
+        <w:rPr>
+          <w:b/>
+          <w:lang w:val="en-US"/>
+        </w:rPr>
+        <w:t xml:space="preserve">. Normal Flow: </w:t>
+      </w:r>
+      <w:r>
+        <w:rPr>
+          <w:lang w:val="en-US"/>
+        </w:rPr>
+        <w:t>User is brought to the main screen.</w:t>
+      </w:r>
+    </w:p>
+    <w:p>
+      <w:pPr>
+        <w:ind w:left="720"/>
+        <w:rPr>
+          <w:lang w:val="en-US"/>
+        </w:rPr>
+      </w:pPr>
+      <w:r>
+        <w:rPr>
+          <w:b/>
+          <w:lang w:val="en-US"/>
+        </w:rPr>
+        <w:t xml:space="preserve">ii. Alternative Flow: </w:t>
+      </w:r>
+      <w:r>
+        <w:rPr>
+          <w:lang w:val="en-US"/>
+        </w:rPr>
+        <w:t>If invalid, an error message is displayed.</w:t>
+      </w:r>
+    </w:p>
+    <w:p>
+      <w:pPr>
+        <w:rPr>
+          <w:lang w:val="en-US"/>
+        </w:rPr>
+      </w:pPr>
+    </w:p>
+    <w:p>
+      <w:pPr>
+        <w:rPr>
+          <w:lang w:val="en-US"/>
+        </w:rPr>
+      </w:pPr>
+    </w:p>
+    <w:p>
+      <w:pPr>
+        <w:rPr>
+          <w:b/>
+          <w:lang w:val="en-US"/>
+        </w:rPr>
+      </w:pPr>
+      <w:r>
+        <w:rPr>
+          <w:b/>
+          <w:lang w:val="en-US"/>
+        </w:rPr>
+        <w:t>4. View Events</w:t>
+      </w:r>
+    </w:p>
+    <w:p>
+      <w:pPr>
+        <w:ind w:left="720"/>
+        <w:rPr>
+          <w:lang w:val="en-US"/>
+        </w:rPr>
+      </w:pPr>
+      <w:r>
+        <w:rPr>
+          <w:b/>
+          <w:lang w:val="en-US"/>
+        </w:rPr>
+        <w:t xml:space="preserve">a. </w:t>
+      </w:r>
+      <w:r>
+        <w:rPr>
+          <w:lang w:val="en-US"/>
+        </w:rPr>
+        <w:t>Whether the user is logged in or not, the user is able to view events when clicked passed the age verification screen.</w:t>
+      </w:r>
+    </w:p>
+    <w:p>
+      <w:pPr>
+        <w:ind w:left="720"/>
+        <w:rPr>
+          <w:lang w:val="en-US"/>
+        </w:rPr>
+      </w:pPr>
+    </w:p>
+    <w:p>
+      <w:pPr>
+        <w:ind w:left="720"/>
+        <w:rPr>
+          <w:lang w:val="en-US"/>
+        </w:rPr>
+      </w:pPr>
+      <w:r>
+        <w:rPr>
+          <w:b/>
+          <w:lang w:val="en-US"/>
+        </w:rPr>
+        <w:t xml:space="preserve">b. </w:t>
+      </w:r>
+      <w:r>
+        <w:rPr>
+          <w:lang w:val="en-US"/>
+        </w:rPr>
+        <w:t>User can scroll up and down to view events.</w:t>
+      </w:r>
+    </w:p>
+    <w:p>
+      <w:pPr>
+        <w:rPr>
+          <w:lang w:val="en-US"/>
+        </w:rPr>
+      </w:pPr>
+    </w:p>
+    <w:p>
+      <w:pPr>
+        <w:rPr>
+          <w:b/>
+          <w:lang w:val="en-US"/>
+        </w:rPr>
+      </w:pPr>
+      <w:r>
+        <w:rPr>
+          <w:b/>
+          <w:lang w:val="en-US"/>
+        </w:rPr>
+        <w:t>5. Create Events (Extended if the user wants to create an event).</w:t>
+      </w:r>
+    </w:p>
+    <w:p>
+      <w:pPr>
+        <w:rPr>
+          <w:i/>
+          <w:lang w:val="en-US"/>
+        </w:rPr>
+      </w:pPr>
+      <w:r>
+        <w:rPr>
+          <w:b/>
+          <w:lang w:val="en-US"/>
+        </w:rPr>
+        <w:tab/>
+      </w:r>
+      <w:r>
+        <w:rPr>
+          <w:i/>
+          <w:lang w:val="en-US"/>
+        </w:rPr>
+        <w:t>Only if the user is logged in.</w:t>
+      </w:r>
+    </w:p>
+    <w:p>
+      <w:pPr>
+        <w:pStyle w:val="ListParagraph"/>
+        <w:rPr>
+          <w:lang w:val="en-US"/>
+        </w:rPr>
+      </w:pPr>
+      <w:r>
+        <w:rPr>
+          <w:b/>
+          <w:lang w:val="en-US"/>
+        </w:rPr>
+        <w:t xml:space="preserve">a. </w:t>
+      </w:r>
+      <w:r>
+        <w:rPr>
+          <w:lang w:val="en-US"/>
+        </w:rPr>
+        <w:t>The user clicks the “Create event” button.</w:t>
+      </w:r>
+    </w:p>
+    <w:p>
+      <w:pPr>
+        <w:pStyle w:val="ListParagraph"/>
+        <w:rPr>
+          <w:lang w:val="en-US"/>
+        </w:rPr>
+      </w:pPr>
+    </w:p>
+    <w:p>
+      <w:pPr>
+        <w:pStyle w:val="ListParagraph"/>
+        <w:rPr>
+          <w:lang w:val="en-US"/>
+        </w:rPr>
+      </w:pPr>
+      <w:r>
+        <w:rPr>
+          <w:b/>
+          <w:lang w:val="en-US"/>
+        </w:rPr>
+        <w:t xml:space="preserve">b. </w:t>
+      </w:r>
+      <w:r>
+        <w:rPr>
+          <w:lang w:val="en-US"/>
+        </w:rPr>
+        <w:t>The user then fills in the details for the event.</w:t>
+      </w:r>
+    </w:p>
+    <w:p>
+      <w:pPr>
+        <w:pStyle w:val="ListParagraph"/>
+        <w:rPr>
+          <w:lang w:val="en-US"/>
+        </w:rPr>
+      </w:pPr>
+    </w:p>
+    <w:p>
+      <w:pPr>
+        <w:pStyle w:val="ListParagraph"/>
+        <w:rPr>
+          <w:lang w:val="en-US"/>
+        </w:rPr>
+      </w:pPr>
+      <w:r>
+        <w:rPr>
+          <w:b/>
+          <w:lang w:val="en-US"/>
+        </w:rPr>
+        <w:t xml:space="preserve">c. </w:t>
+      </w:r>
+      <w:r>
+        <w:rPr>
+          <w:lang w:val="en-US"/>
+        </w:rPr>
+        <w:t>The user clicks “Create” to create the event.</w:t>
+      </w:r>
+    </w:p>
+    <w:p>
+      <w:pPr>
+        <w:pStyle w:val="ListParagraph"/>
+        <w:rPr>
+          <w:lang w:val="en-US"/>
+        </w:rPr>
+      </w:pPr>
+    </w:p>
+    <w:p>
+      <w:pPr>
+        <w:ind w:left="720"/>
+        <w:rPr>
+          <w:lang w:val="en-US"/>
+        </w:rPr>
+      </w:pPr>
+      <w:r>
+        <w:rPr>
+          <w:b/>
+          <w:lang w:val="en-US"/>
+        </w:rPr>
+        <w:t xml:space="preserve">d. </w:t>
+      </w:r>
+      <w:r>
+        <w:rPr>
+          <w:lang w:val="en-US"/>
+        </w:rPr>
+        <w:t xml:space="preserve">System validates the information that was entered </w:t>
+      </w:r>
+      <w:r>
+        <w:rPr>
+          <w:lang w:val="en-US"/>
+        </w:rPr>
+        <w:t>is correct and suitable for the event.</w:t>
+      </w:r>
+    </w:p>
+    <w:p>
+      <w:pPr>
+        <w:ind w:left="720"/>
+        <w:rPr>
+          <w:lang w:val="en-US"/>
+        </w:rPr>
+      </w:pPr>
+    </w:p>
+    <w:p>
+      <w:pPr>
+        <w:ind w:left="720"/>
+        <w:rPr>
+          <w:b/>
+          <w:lang w:val="en-US"/>
+        </w:rPr>
+      </w:pPr>
+      <w:r>
+        <w:rPr>
+          <w:b/>
+          <w:lang w:val="en-US"/>
+        </w:rPr>
+        <w:t xml:space="preserve">e. </w:t>
+      </w:r>
+    </w:p>
+    <w:p>
+      <w:pPr>
+        <w:ind w:left="720"/>
+        <w:rPr>
+          <w:lang w:val="en-US"/>
+        </w:rPr>
+      </w:pPr>
+      <w:proofErr w:type="spellStart"/>
+      <w:r>
+        <w:rPr>
+          <w:b/>
+          <w:lang w:val="en-US"/>
+        </w:rPr>
+        <w:t>i</w:t>
+      </w:r>
+      <w:proofErr w:type="spellEnd"/>
+      <w:r>
+        <w:rPr>
+          <w:b/>
+          <w:lang w:val="en-US"/>
+        </w:rPr>
+        <w:t xml:space="preserve">. Normal Flow: </w:t>
+      </w:r>
+      <w:r>
+        <w:rPr>
+          <w:lang w:val="en-US"/>
+        </w:rPr>
+        <w:t>Use</w:t>
+      </w:r>
+      <w:r>
+        <w:rPr>
+          <w:lang w:val="en-US"/>
+        </w:rPr>
+        <w:t>r is brought to the event screen to see the event created.</w:t>
+      </w:r>
+    </w:p>
+    <w:p>
+      <w:pPr>
+        <w:ind w:left="720"/>
+        <w:rPr>
+          <w:lang w:val="en-US"/>
+        </w:rPr>
+      </w:pPr>
+      <w:r>
+        <w:rPr>
+          <w:b/>
+          <w:lang w:val="en-US"/>
+        </w:rPr>
+        <w:t xml:space="preserve">ii. Alternative Flow: </w:t>
+      </w:r>
+      <w:r>
+        <w:rPr>
+          <w:lang w:val="en-US"/>
+        </w:rPr>
+        <w:t>If invalid, an error message is displayed.</w:t>
+      </w:r>
+    </w:p>
+    <w:p>
+      <w:pPr>
+        <w:rPr>
+          <w:lang w:val="en-US"/>
+        </w:rPr>
+      </w:pPr>
+    </w:p>
+    <w:p>
+      <w:pPr>
+        <w:rPr>
+          <w:b/>
+          <w:lang w:val="en-US"/>
+        </w:rPr>
+      </w:pPr>
+      <w:r>
+        <w:rPr>
+          <w:b/>
+          <w:lang w:val="en-US"/>
+        </w:rPr>
+        <w:t>6</w:t>
+      </w:r>
+      <w:r>
+        <w:rPr>
+          <w:b/>
+          <w:lang w:val="en-US"/>
+        </w:rPr>
+        <w:t xml:space="preserve">. </w:t>
+      </w:r>
+      <w:r>
+        <w:rPr>
+          <w:b/>
+          <w:lang w:val="en-US"/>
+        </w:rPr>
+        <w:t xml:space="preserve">Place Bet </w:t>
+      </w:r>
+      <w:r>
+        <w:rPr>
+          <w:b/>
+          <w:lang w:val="en-US"/>
+        </w:rPr>
+        <w:t>(Extended if t</w:t>
+      </w:r>
+      <w:r>
+        <w:rPr>
+          <w:b/>
+          <w:lang w:val="en-US"/>
+        </w:rPr>
+        <w:t>he user wants to place a bet</w:t>
+      </w:r>
+      <w:r>
+        <w:rPr>
+          <w:b/>
+          <w:lang w:val="en-US"/>
+        </w:rPr>
+        <w:t>).</w:t>
+      </w:r>
+    </w:p>
+    <w:p>
+      <w:pPr>
+        <w:rPr>
+          <w:i/>
+          <w:lang w:val="en-US"/>
+        </w:rPr>
+      </w:pPr>
+      <w:r>
+        <w:rPr>
+          <w:b/>
+          <w:lang w:val="en-US"/>
+        </w:rPr>
+        <w:tab/>
+      </w:r>
+      <w:r>
+        <w:rPr>
+          <w:i/>
+          <w:lang w:val="en-US"/>
+        </w:rPr>
+        <w:t>Only if the user is logged in.</w:t>
+      </w:r>
+    </w:p>
+    <w:p>
+      <w:pPr>
+        <w:pStyle w:val="ListParagraph"/>
+        <w:numPr>
+          <w:ilvl w:val="0"/>
+          <w:numId w:val="6"/>
+        </w:numPr>
+        <w:rPr>
+          <w:lang w:val="en-US"/>
+        </w:rPr>
+      </w:pPr>
+      <w:r>
+        <w:rPr>
+          <w:lang w:val="en-US"/>
+        </w:rPr>
+        <w:t>The user clicks on the team or person he or she favors to win.</w:t>
+      </w:r>
+    </w:p>
+    <w:p>
+      <w:pPr>
+        <w:pStyle w:val="ListParagraph"/>
+        <w:ind w:left="1080"/>
+        <w:rPr>
+          <w:lang w:val="en-US"/>
+        </w:rPr>
+      </w:pPr>
+    </w:p>
+    <w:p>
+      <w:pPr>
+        <w:pStyle w:val="ListParagraph"/>
+        <w:numPr>
+          <w:ilvl w:val="0"/>
+          <w:numId w:val="6"/>
+        </w:numPr>
+        <w:rPr>
+          <w:lang w:val="en-US"/>
+        </w:rPr>
+      </w:pPr>
+      <w:r>
+        <w:rPr>
+          <w:lang w:val="en-US"/>
+        </w:rPr>
+        <w:t>Betting confirmation to show the odds and the person or team the user has favored.</w:t>
+      </w:r>
+    </w:p>
+    <w:p>
+      <w:pPr>
+        <w:rPr>
+          <w:lang w:val="en-US"/>
+        </w:rPr>
+      </w:pPr>
+    </w:p>
+    <w:p>
+      <w:pPr>
+        <w:ind w:left="720"/>
+        <w:rPr>
+          <w:lang w:val="en-US"/>
+        </w:rPr>
+      </w:pPr>
+      <w:r>
+        <w:rPr>
+          <w:b/>
+          <w:lang w:val="en-US"/>
+        </w:rPr>
+        <w:t xml:space="preserve">c. </w:t>
+      </w:r>
+      <w:r>
+        <w:rPr>
+          <w:lang w:val="en-US"/>
+        </w:rPr>
+        <w:t>The user clicks “Place bet”.</w:t>
+      </w:r>
+    </w:p>
+    <w:p>
+      <w:pPr>
+        <w:ind w:left="720"/>
+        <w:rPr>
+          <w:lang w:val="en-US"/>
+        </w:rPr>
+      </w:pPr>
+    </w:p>
+    <w:p>
+      <w:pPr>
+        <w:ind w:left="720"/>
+        <w:rPr>
+          <w:lang w:val="en-US"/>
+        </w:rPr>
+      </w:pPr>
+      <w:r>
+        <w:rPr>
+          <w:b/>
+          <w:lang w:val="en-US"/>
+        </w:rPr>
+        <w:t xml:space="preserve">d. </w:t>
+      </w:r>
+      <w:r>
+        <w:rPr>
+          <w:lang w:val="en-US"/>
+        </w:rPr>
+        <w:t>System validates if the user has the sufficient funds.</w:t>
+      </w:r>
+    </w:p>
+    <w:p>
+      <w:pPr>
+        <w:ind w:left="720"/>
+        <w:rPr>
+          <w:b/>
+          <w:lang w:val="en-US"/>
+        </w:rPr>
+      </w:pPr>
+    </w:p>
+    <w:p>
+      <w:pPr>
+        <w:ind w:left="720"/>
+        <w:rPr>
+          <w:b/>
+          <w:lang w:val="en-US"/>
+        </w:rPr>
+      </w:pPr>
+      <w:r>
+        <w:rPr>
+          <w:b/>
+          <w:lang w:val="en-US"/>
+        </w:rPr>
+        <w:t xml:space="preserve">e. </w:t>
+      </w:r>
+    </w:p>
+    <w:p>
+      <w:pPr>
+        <w:ind w:left="720"/>
+        <w:rPr>
+          <w:lang w:val="en-US"/>
+        </w:rPr>
+      </w:pPr>
+      <w:proofErr w:type="spellStart"/>
+      <w:r>
+        <w:rPr>
+          <w:b/>
+          <w:lang w:val="en-US"/>
+        </w:rPr>
+        <w:t>i</w:t>
+      </w:r>
+      <w:proofErr w:type="spellEnd"/>
+      <w:r>
+        <w:rPr>
+          <w:b/>
+          <w:lang w:val="en-US"/>
+        </w:rPr>
+        <w:t xml:space="preserve">. Normal Flow: </w:t>
+      </w:r>
+      <w:r>
+        <w:rPr>
+          <w:lang w:val="en-US"/>
+        </w:rPr>
+        <w:t>Use</w:t>
+      </w:r>
+      <w:r>
+        <w:rPr>
+          <w:lang w:val="en-US"/>
+        </w:rPr>
+        <w:t>r is brought to the main screen.</w:t>
+      </w:r>
+    </w:p>
+    <w:p>
+      <w:pPr>
+        <w:ind w:left="720"/>
+        <w:rPr>
+          <w:lang w:val="en-US"/>
+        </w:rPr>
+      </w:pPr>
+      <w:r>
+        <w:rPr>
+          <w:b/>
+          <w:lang w:val="en-US"/>
+        </w:rPr>
+        <w:t xml:space="preserve">ii. Alternative Flow: </w:t>
+      </w:r>
+      <w:r>
+        <w:rPr>
+          <w:lang w:val="en-US"/>
+        </w:rPr>
+        <w:t>If invalid, an error message is displayed.</w:t>
+      </w:r>
+    </w:p>
+    <w:p>
+      <w:pPr>
+        <w:rPr>
+          <w:lang w:val="en-US"/>
+        </w:rPr>
+      </w:pPr>
+    </w:p>
+    <w:p>
+      <w:pPr>
+        <w:rPr>
+          <w:b/>
+          <w:lang w:val="en-US"/>
+        </w:rPr>
+      </w:pPr>
+      <w:r>
+        <w:rPr>
+          <w:b/>
+          <w:lang w:val="en-US"/>
+        </w:rPr>
+        <w:t xml:space="preserve">7. Accumulator </w:t>
+      </w:r>
+      <w:r>
+        <w:rPr>
+          <w:b/>
+          <w:lang w:val="en-US"/>
+        </w:rPr>
+        <w:t>(Extended if t</w:t>
+      </w:r>
+      <w:r>
+        <w:rPr>
+          <w:b/>
+          <w:lang w:val="en-US"/>
+        </w:rPr>
+        <w:t>he user wants to place an accumulator</w:t>
+      </w:r>
+      <w:r>
+        <w:rPr>
+          <w:b/>
+          <w:lang w:val="en-US"/>
+        </w:rPr>
+        <w:t>).</w:t>
+      </w:r>
+    </w:p>
+    <w:p>
+      <w:pPr>
+        <w:rPr>
+          <w:i/>
+          <w:lang w:val="en-US"/>
+        </w:rPr>
+      </w:pPr>
+      <w:r>
+        <w:rPr>
+          <w:b/>
+          <w:lang w:val="en-US"/>
+        </w:rPr>
+        <w:tab/>
+      </w:r>
+      <w:r>
+        <w:rPr>
+          <w:i/>
+          <w:lang w:val="en-US"/>
+        </w:rPr>
+        <w:t>Only if the user is logged in.</w:t>
+      </w:r>
+    </w:p>
+    <w:p>
+      <w:pPr>
+        <w:pStyle w:val="ListParagraph"/>
+        <w:numPr>
+          <w:ilvl w:val="0"/>
+          <w:numId w:val="7"/>
+        </w:numPr>
+        <w:rPr>
+          <w:lang w:val="en-US"/>
+        </w:rPr>
+      </w:pPr>
+      <w:r>
+        <w:rPr>
+          <w:lang w:val="en-US"/>
+        </w:rPr>
+        <w:t>The user clicks on the team</w:t>
+      </w:r>
+      <w:r>
+        <w:rPr>
+          <w:lang w:val="en-US"/>
+        </w:rPr>
+        <w:t>s or people</w:t>
+      </w:r>
+      <w:r>
+        <w:rPr>
+          <w:lang w:val="en-US"/>
+        </w:rPr>
+        <w:t xml:space="preserve"> he or she favors to win</w:t>
+      </w:r>
+      <w:r>
+        <w:rPr>
+          <w:lang w:val="en-US"/>
+        </w:rPr>
+        <w:t>,</w:t>
+      </w:r>
+    </w:p>
+    <w:p>
+      <w:pPr>
+        <w:pStyle w:val="ListParagraph"/>
+        <w:ind w:left="1080"/>
+        <w:rPr>
+          <w:lang w:val="en-US"/>
+        </w:rPr>
+      </w:pPr>
+    </w:p>
+    <w:p>
+      <w:pPr>
+        <w:pStyle w:val="ListParagraph"/>
+        <w:numPr>
+          <w:ilvl w:val="0"/>
+          <w:numId w:val="7"/>
+        </w:numPr>
+        <w:rPr>
+          <w:lang w:val="en-US"/>
+        </w:rPr>
+      </w:pPr>
+      <w:r>
+        <w:rPr>
+          <w:lang w:val="en-US"/>
+        </w:rPr>
+        <w:t>Betting confirmation to show the total odds for the selected people and teams.</w:t>
+      </w:r>
+    </w:p>
+    <w:p>
+      <w:pPr>
+        <w:rPr>
+          <w:lang w:val="en-US"/>
+        </w:rPr>
+      </w:pPr>
+    </w:p>
+    <w:p>
+      <w:pPr>
+        <w:ind w:left="720"/>
+        <w:rPr>
+          <w:lang w:val="en-US"/>
+        </w:rPr>
+      </w:pPr>
+      <w:r>
+        <w:rPr>
+          <w:b/>
+          <w:lang w:val="en-US"/>
+        </w:rPr>
+        <w:t xml:space="preserve">c. </w:t>
+      </w:r>
+      <w:r>
+        <w:rPr>
+          <w:lang w:val="en-US"/>
+        </w:rPr>
+        <w:t>The user clicks “</w:t>
+      </w:r>
+      <w:r>
+        <w:rPr>
+          <w:lang w:val="en-US"/>
+        </w:rPr>
+        <w:t>Place accumulator</w:t>
+      </w:r>
+      <w:r>
+        <w:rPr>
+          <w:lang w:val="en-US"/>
+        </w:rPr>
+        <w:t>”.</w:t>
+      </w:r>
+    </w:p>
+    <w:p>
+      <w:pPr>
+        <w:ind w:left="720"/>
+        <w:rPr>
+          <w:lang w:val="en-US"/>
+        </w:rPr>
+      </w:pPr>
+    </w:p>
+    <w:p>
+      <w:pPr>
+        <w:ind w:left="720"/>
+        <w:rPr>
+          <w:lang w:val="en-US"/>
+        </w:rPr>
+      </w:pPr>
+      <w:r>
+        <w:rPr>
+          <w:b/>
+          <w:lang w:val="en-US"/>
+        </w:rPr>
+        <w:t xml:space="preserve">d. </w:t>
+      </w:r>
+      <w:r>
+        <w:rPr>
+          <w:lang w:val="en-US"/>
+        </w:rPr>
+        <w:t>System validates if the user has the sufficient funds.</w:t>
+      </w:r>
+    </w:p>
+    <w:p>
+      <w:pPr>
+        <w:ind w:left="720"/>
+        <w:rPr>
+          <w:b/>
+          <w:lang w:val="en-US"/>
+        </w:rPr>
+      </w:pPr>
+    </w:p>
+    <w:p>
+      <w:pPr>
+        <w:ind w:left="720"/>
+        <w:rPr>
+          <w:b/>
+          <w:lang w:val="en-US"/>
+        </w:rPr>
+      </w:pPr>
+      <w:r>
+        <w:rPr>
+          <w:b/>
+          <w:lang w:val="en-US"/>
+        </w:rPr>
+        <w:t xml:space="preserve">e. </w:t>
+      </w:r>
+    </w:p>
+    <w:p>
+      <w:pPr>
+        <w:ind w:left="720"/>
+        <w:rPr>
+          <w:lang w:val="en-US"/>
+        </w:rPr>
+      </w:pPr>
+      <w:proofErr w:type="spellStart"/>
+      <w:r>
+        <w:rPr>
+          <w:b/>
+          <w:lang w:val="en-US"/>
+        </w:rPr>
+        <w:t>i</w:t>
+      </w:r>
+      <w:proofErr w:type="spellEnd"/>
+      <w:r>
+        <w:rPr>
+          <w:b/>
+          <w:lang w:val="en-US"/>
+        </w:rPr>
+        <w:t xml:space="preserve">. Normal Flow: </w:t>
+      </w:r>
+      <w:r>
+        <w:rPr>
+          <w:lang w:val="en-US"/>
+        </w:rPr>
+        <w:t>User is brought to the main screen.</w:t>
+      </w:r>
+    </w:p>
+    <w:p>
+      <w:pPr>
+        <w:ind w:left="720"/>
+        <w:rPr>
+          <w:lang w:val="en-US"/>
+        </w:rPr>
+      </w:pPr>
+      <w:r>
+        <w:rPr>
+          <w:b/>
+          <w:lang w:val="en-US"/>
+        </w:rPr>
+        <w:t xml:space="preserve">ii. Alternative Flow: </w:t>
+      </w:r>
+      <w:r>
+        <w:rPr>
+          <w:lang w:val="en-US"/>
+        </w:rPr>
+        <w:t>If invalid, an error message is displayed.</w:t>
+      </w:r>
+    </w:p>
+    <w:p>
+      <w:pPr>
+        <w:rPr>
+          <w:lang w:val="en-US"/>
+        </w:rPr>
+      </w:pPr>
+    </w:p>
+    <w:p>
+      <w:pPr>
+        <w:rPr>
+          <w:b/>
+          <w:lang w:val="en-US"/>
+        </w:rPr>
+      </w:pPr>
+      <w:r>
+        <w:rPr>
+          <w:b/>
+          <w:lang w:val="en-US"/>
+        </w:rPr>
+        <w:t xml:space="preserve">8. Rate Application </w:t>
+      </w:r>
+    </w:p>
+    <w:p>
+      <w:pPr>
+        <w:rPr>
+          <w:lang w:val="en-US"/>
+        </w:rPr>
+      </w:pPr>
+      <w:r>
+        <w:rPr>
+          <w:b/>
+          <w:lang w:val="en-US"/>
+        </w:rPr>
+        <w:tab/>
+        <w:t xml:space="preserve">a. </w:t>
+      </w:r>
+      <w:r>
+        <w:rPr>
+          <w:lang w:val="en-US"/>
+        </w:rPr>
+        <w:t>User selects “Rate VitonBet” from the navigator.</w:t>
+      </w:r>
+    </w:p>
+    <w:p>
+      <w:pPr>
+        <w:rPr>
+          <w:lang w:val="en-US"/>
+        </w:rPr>
+      </w:pPr>
+    </w:p>
+    <w:p>
+      <w:pPr>
+        <w:rPr>
+          <w:lang w:val="en-US"/>
+        </w:rPr>
+      </w:pPr>
+      <w:r>
+        <w:rPr>
+          <w:b/>
+          <w:lang w:val="en-US"/>
+        </w:rPr>
+        <w:tab/>
+        <w:t xml:space="preserve">b. </w:t>
+      </w:r>
+      <w:r>
+        <w:rPr>
+          <w:lang w:val="en-US"/>
+        </w:rPr>
+        <w:t>User enters in the rating.</w:t>
+      </w:r>
+    </w:p>
+    <w:p>
+      <w:pPr>
+        <w:rPr>
+          <w:lang w:val="en-US"/>
+        </w:rPr>
+      </w:pPr>
+    </w:p>
+    <w:p>
+      <w:pPr>
+        <w:rPr>
+          <w:lang w:val="en-US"/>
+        </w:rPr>
+      </w:pPr>
+      <w:r>
+        <w:rPr>
+          <w:lang w:val="en-US"/>
+        </w:rPr>
+        <w:tab/>
+      </w:r>
+      <w:r>
+        <w:rPr>
+          <w:b/>
+          <w:lang w:val="en-US"/>
+        </w:rPr>
+        <w:t xml:space="preserve">c. </w:t>
+      </w:r>
+      <w:r>
+        <w:rPr>
+          <w:lang w:val="en-US"/>
+        </w:rPr>
+        <w:t>User presses “Submit”.</w:t>
+      </w:r>
+    </w:p>
+    <w:p>
+      <w:pPr>
+        <w:rPr>
+          <w:lang w:val="en-US"/>
+        </w:rPr>
+      </w:pPr>
+    </w:p>
+    <w:p>
+      <w:pPr>
+        <w:ind w:left="720"/>
+        <w:rPr>
+          <w:lang w:val="en-US"/>
+        </w:rPr>
+      </w:pPr>
+      <w:r>
+        <w:rPr>
+          <w:b/>
+          <w:lang w:val="en-US"/>
+        </w:rPr>
+        <w:t xml:space="preserve">d. </w:t>
+      </w:r>
+      <w:r>
+        <w:rPr>
+          <w:lang w:val="en-US"/>
+        </w:rPr>
+        <w:t xml:space="preserve">System validates if the user </w:t>
+      </w:r>
+      <w:r>
+        <w:rPr>
+          <w:lang w:val="en-US"/>
+        </w:rPr>
+        <w:t>has actually rated the application.</w:t>
+      </w:r>
+    </w:p>
+    <w:p>
+      <w:pPr>
+        <w:ind w:left="720"/>
+        <w:rPr>
+          <w:b/>
+          <w:lang w:val="en-US"/>
+        </w:rPr>
+      </w:pPr>
+    </w:p>
+    <w:p>
+      <w:pPr>
+        <w:ind w:left="720"/>
+        <w:rPr>
+          <w:b/>
+          <w:lang w:val="en-US"/>
+        </w:rPr>
+      </w:pPr>
+      <w:r>
+        <w:rPr>
+          <w:b/>
+          <w:lang w:val="en-US"/>
+        </w:rPr>
+        <w:t xml:space="preserve">e. </w:t>
+      </w:r>
+    </w:p>
+    <w:p>
+      <w:pPr>
+        <w:ind w:left="720"/>
+        <w:rPr>
+          <w:lang w:val="en-US"/>
+        </w:rPr>
+      </w:pPr>
+      <w:proofErr w:type="spellStart"/>
+      <w:r>
+        <w:rPr>
+          <w:b/>
+          <w:lang w:val="en-US"/>
+        </w:rPr>
+        <w:t>i</w:t>
+      </w:r>
+      <w:proofErr w:type="spellEnd"/>
+      <w:r>
+        <w:rPr>
+          <w:b/>
+          <w:lang w:val="en-US"/>
+        </w:rPr>
+        <w:t xml:space="preserve">. Normal Flow: </w:t>
+      </w:r>
+      <w:r>
+        <w:rPr>
+          <w:lang w:val="en-US"/>
+        </w:rPr>
+        <w:t>User is brought to the “Thank you” screen.</w:t>
+      </w:r>
+    </w:p>
+    <w:p>
+      <w:pPr>
+        <w:ind w:left="720"/>
+        <w:rPr>
+          <w:lang w:val="en-US"/>
+        </w:rPr>
+      </w:pPr>
+      <w:r>
+        <w:rPr>
+          <w:b/>
+          <w:lang w:val="en-US"/>
+        </w:rPr>
+        <w:t xml:space="preserve">ii. Alternative Flow: </w:t>
+      </w:r>
+      <w:r>
+        <w:rPr>
+          <w:lang w:val="en-US"/>
+        </w:rPr>
+        <w:t>If invalid, an error message is displayed.</w:t>
+      </w:r>
+    </w:p>
+    <w:p>
+      <w:pPr>
+        <w:rPr>
+          <w:lang w:val="en-US"/>
+        </w:rPr>
+      </w:pPr>
+    </w:p>
+    <w:p>
+      <w:pPr>
+        <w:rPr>
+          <w:b/>
+          <w:lang w:val="en-US"/>
+        </w:rPr>
+      </w:pPr>
+      <w:r>
+        <w:rPr>
+          <w:b/>
+          <w:lang w:val="en-US"/>
+        </w:rPr>
+        <w:t xml:space="preserve">8. </w:t>
+      </w:r>
+      <w:r>
+        <w:rPr>
+          <w:b/>
+          <w:lang w:val="en-US"/>
+        </w:rPr>
+        <w:t xml:space="preserve">Watch </w:t>
+      </w:r>
+      <w:proofErr w:type="spellStart"/>
+      <w:r>
+        <w:rPr>
+          <w:b/>
+          <w:lang w:val="en-US"/>
+        </w:rPr>
+        <w:t>Vidoes</w:t>
+      </w:r>
+      <w:proofErr w:type="spellEnd"/>
+      <w:r>
+        <w:rPr>
+          <w:b/>
+          <w:lang w:val="en-US"/>
+        </w:rPr>
+        <w:t xml:space="preserve"> </w:t>
+      </w:r>
+    </w:p>
+    <w:p>
+      <w:pPr>
+        <w:rPr>
+          <w:lang w:val="en-US"/>
+        </w:rPr>
+      </w:pPr>
+      <w:r>
+        <w:rPr>
+          <w:b/>
+          <w:lang w:val="en-US"/>
+        </w:rPr>
+        <w:tab/>
+        <w:t xml:space="preserve">a. </w:t>
+      </w:r>
+      <w:r>
+        <w:rPr>
+          <w:lang w:val="en-US"/>
+        </w:rPr>
+        <w:t>User selects “</w:t>
+      </w:r>
+      <w:r>
+        <w:rPr>
+          <w:lang w:val="en-US"/>
+        </w:rPr>
+        <w:t>Free Currency</w:t>
+      </w:r>
+      <w:r>
+        <w:rPr>
+          <w:lang w:val="en-US"/>
+        </w:rPr>
+        <w:t>” from the navigator.</w:t>
+      </w:r>
+    </w:p>
+    <w:p>
+      <w:pPr>
+        <w:rPr>
+          <w:lang w:val="en-US"/>
+        </w:rPr>
+      </w:pPr>
+    </w:p>
+    <w:p>
+      <w:pPr>
+        <w:rPr>
+          <w:lang w:val="en-US"/>
+        </w:rPr>
+      </w:pPr>
+      <w:r>
+        <w:rPr>
+          <w:b/>
+          <w:lang w:val="en-US"/>
+        </w:rPr>
+        <w:tab/>
+        <w:t xml:space="preserve">b. </w:t>
+      </w:r>
+      <w:r>
+        <w:rPr>
+          <w:lang w:val="en-US"/>
+        </w:rPr>
+        <w:t>User presses play on the generated video which is an advertisement.</w:t>
+      </w:r>
+    </w:p>
+    <w:p>
+      <w:pPr>
+        <w:rPr>
+          <w:lang w:val="en-US"/>
+        </w:rPr>
+      </w:pPr>
+    </w:p>
+    <w:p>
+      <w:pPr>
+        <w:rPr>
+          <w:lang w:val="en-US"/>
+        </w:rPr>
+      </w:pPr>
+      <w:r>
+        <w:rPr>
+          <w:lang w:val="en-US"/>
+        </w:rPr>
+        <w:tab/>
+      </w:r>
+      <w:r>
+        <w:rPr>
+          <w:b/>
+          <w:lang w:val="en-US"/>
+        </w:rPr>
+        <w:t xml:space="preserve">c. </w:t>
+      </w:r>
+      <w:r>
+        <w:rPr>
+          <w:lang w:val="en-US"/>
+        </w:rPr>
+        <w:t>Video finishes and user can press to watch it again or play another one.</w:t>
+      </w:r>
+    </w:p>
+    <w:p>
+      <w:pPr>
+        <w:rPr>
+          <w:lang w:val="en-US"/>
+        </w:rPr>
+      </w:pPr>
+    </w:p>
+    <w:p>
+      <w:pPr>
+        <w:rPr>
+          <w:b/>
+          <w:lang w:val="en-US"/>
+        </w:rPr>
+      </w:pPr>
+      <w:r>
+        <w:rPr>
+          <w:b/>
+          <w:lang w:val="en-US"/>
+        </w:rPr>
+        <w:t xml:space="preserve">7. </w:t>
+      </w:r>
+      <w:r>
+        <w:rPr>
+          <w:b/>
+          <w:lang w:val="en-US"/>
+        </w:rPr>
+        <w:t>Generate Coins</w:t>
+      </w:r>
+      <w:r>
+        <w:rPr>
+          <w:b/>
+          <w:lang w:val="en-US"/>
+        </w:rPr>
+        <w:t xml:space="preserve"> (</w:t>
+      </w:r>
+      <w:r>
+        <w:rPr>
+          <w:b/>
+          <w:lang w:val="en-US"/>
+        </w:rPr>
+        <w:t>Include if the user is logged in</w:t>
+      </w:r>
+      <w:r>
+        <w:rPr>
+          <w:b/>
+          <w:lang w:val="en-US"/>
+        </w:rPr>
+        <w:t>).</w:t>
+      </w:r>
+    </w:p>
+    <w:p>
+      <w:pPr>
+        <w:pStyle w:val="ListParagraph"/>
+        <w:numPr>
+          <w:ilvl w:val="0"/>
+          <w:numId w:val="8"/>
+        </w:numPr>
+        <w:rPr>
+          <w:lang w:val="en-US"/>
+        </w:rPr>
+      </w:pPr>
+      <w:r>
+        <w:rPr>
+          <w:lang w:val="en-US"/>
+        </w:rPr>
+        <w:t>Coins added automatically to the user’s account if the user reviewed the app or watched a video advertisement.</w:t>
+      </w:r>
+    </w:p>
+    <w:p>
+      <w:pPr>
+        <w:pStyle w:val="ListParagraph"/>
+        <w:numPr>
+          <w:ilvl w:val="0"/>
+          <w:numId w:val="8"/>
+        </w:numPr>
+        <w:jc w:val="center"/>
+        <w:rPr>
+          <w:lang w:val="en-US"/>
+        </w:rPr>
+      </w:pPr>
       <w:r>
         <w:rPr>
           <w:color w:val="4472C4" w:themeColor="accent1"/>
@@ -2642,211 +4671,581 @@
     </w:p>
     <w:p>
       <w:pPr>
-        <w:rPr>
-          <w:lang w:val="en-US"/>
-        </w:rPr>
-      </w:pPr>
-      <w:r>
-        <w:rPr>
-          <w:lang w:val="en-US"/>
-        </w:rPr>
-        <w:t>TODO</w:t>
-      </w:r>
-    </w:p>
-    <w:p>
-      <w:pPr>
-        <w:pStyle w:val="ListParagraph"/>
-        <w:numPr>
-          <w:ilvl w:val="0"/>
-          <w:numId w:val="1"/>
-        </w:numPr>
-        <w:rPr>
-          <w:lang w:val="en-US"/>
-        </w:rPr>
-      </w:pPr>
-      <w:r>
-        <w:rPr>
-          <w:lang w:val="en-US"/>
-        </w:rPr>
-        <w:t>Picture of the database, can use ERwin to demonstrate or whichever tool works.</w:t>
-      </w:r>
-    </w:p>
-    <w:p>
-      <w:pPr>
-        <w:pStyle w:val="ListParagraph"/>
-        <w:numPr>
-          <w:ilvl w:val="0"/>
-          <w:numId w:val="1"/>
-        </w:numPr>
-        <w:rPr>
-          <w:lang w:val="en-US"/>
-        </w:rPr>
-      </w:pPr>
-      <w:r>
-        <w:rPr>
-          <w:lang w:val="en-US"/>
-        </w:rPr>
-        <w:t>Explain the primary keys in a table and foreign keys.</w:t>
-      </w:r>
-    </w:p>
-    <w:p>
-      <w:pPr>
-        <w:pStyle w:val="ListParagraph"/>
-        <w:numPr>
-          <w:ilvl w:val="0"/>
-          <w:numId w:val="1"/>
-        </w:numPr>
-        <w:rPr>
-          <w:lang w:val="en-US"/>
-        </w:rPr>
-      </w:pPr>
-      <w:r>
-        <w:rPr>
-          <w:lang w:val="en-US"/>
-        </w:rPr>
-        <w:t>Explain the columns in each table and why they are there.</w:t>
-      </w:r>
-    </w:p>
-    <w:p>
-      <w:pPr>
-        <w:rPr>
-          <w:lang w:val="en-US"/>
-        </w:rPr>
-      </w:pPr>
-    </w:p>
-    <w:p>
-      <w:pPr>
-        <w:rPr>
-          <w:lang w:val="en-US"/>
-        </w:rPr>
-      </w:pPr>
-      <w:r>
-        <w:rPr>
-          <w:lang w:val="en-US"/>
-        </w:rPr>
-        <w:t>Tables Checklist</w:t>
-      </w:r>
-    </w:p>
-    <w:p>
-      <w:pPr>
-        <w:rPr>
-          <w:lang w:val="en-US"/>
-        </w:rPr>
-      </w:pPr>
-    </w:p>
-    <w:p>
-      <w:pPr>
-        <w:pStyle w:val="ListParagraph"/>
-        <w:numPr>
-          <w:ilvl w:val="0"/>
-          <w:numId w:val="1"/>
-        </w:numPr>
-        <w:rPr>
-          <w:lang w:val="en-US"/>
-        </w:rPr>
-      </w:pPr>
-      <w:r>
-        <w:rPr>
-          <w:lang w:val="en-US"/>
-        </w:rPr>
-        <w:t>UserTable</w:t>
-      </w:r>
-    </w:p>
-    <w:p>
-      <w:pPr>
-        <w:pStyle w:val="ListParagraph"/>
-        <w:numPr>
-          <w:ilvl w:val="0"/>
-          <w:numId w:val="1"/>
-        </w:numPr>
-        <w:rPr>
-          <w:lang w:val="en-US"/>
-        </w:rPr>
-      </w:pPr>
-      <w:r>
-        <w:rPr>
-          <w:lang w:val="en-US"/>
-        </w:rPr>
-        <w:t>SportsTable</w:t>
-      </w:r>
-    </w:p>
-    <w:p>
-      <w:pPr>
-        <w:pStyle w:val="ListParagraph"/>
-        <w:numPr>
-          <w:ilvl w:val="0"/>
-          <w:numId w:val="1"/>
-        </w:numPr>
-        <w:rPr>
-          <w:lang w:val="en-US"/>
-        </w:rPr>
-      </w:pPr>
-      <w:r>
-        <w:rPr>
-          <w:lang w:val="en-US"/>
-        </w:rPr>
-        <w:t>EventsTable</w:t>
-      </w:r>
-    </w:p>
-    <w:p>
-      <w:pPr>
-        <w:pStyle w:val="ListParagraph"/>
-        <w:numPr>
-          <w:ilvl w:val="0"/>
-          <w:numId w:val="1"/>
-        </w:numPr>
-        <w:rPr>
-          <w:lang w:val="en-US"/>
-        </w:rPr>
-      </w:pPr>
-      <w:r>
-        <w:rPr>
-          <w:lang w:val="en-US"/>
-        </w:rPr>
-        <w:t>ModeTable</w:t>
-      </w:r>
-    </w:p>
-    <w:p>
-      <w:pPr>
-        <w:pStyle w:val="ListParagraph"/>
-        <w:numPr>
-          <w:ilvl w:val="0"/>
-          <w:numId w:val="1"/>
-        </w:numPr>
-        <w:rPr>
-          <w:lang w:val="en-US"/>
-        </w:rPr>
-      </w:pPr>
-      <w:r>
-        <w:rPr>
-          <w:lang w:val="en-US"/>
-        </w:rPr>
-        <w:t>StorageTable</w:t>
-      </w:r>
-    </w:p>
-    <w:p>
-      <w:pPr>
-        <w:rPr>
-          <w:lang w:val="en-US"/>
-        </w:rPr>
-      </w:pPr>
-    </w:p>
-    <w:p>
-      <w:pPr>
-        <w:rPr>
-          <w:lang w:val="en-US"/>
-        </w:rPr>
-      </w:pPr>
-    </w:p>
-    <w:p>
-      <w:pPr>
         <w:jc w:val="center"/>
+        <w:rPr>
+          <w:lang w:val="en-US"/>
+        </w:rPr>
+      </w:pPr>
+      <w:r>
+        <w:rPr>
+          <w:noProof/>
+          <w:lang w:eastAsia="en-GB"/>
+        </w:rPr>
+        <w:drawing>
+          <wp:inline distT="0" distB="0" distL="0" distR="0" wp14:anchorId="17234B45" wp14:editId="24F17034">
+            <wp:extent cx="5715000" cy="2773680"/>
+            <wp:effectExtent l="0" t="0" r="0" b="0"/>
+            <wp:docPr id="2" name="Picture 2" descr="../../../../Desktop/Screen%20Shot%202017-11-02%20at%2014.14.43.png"/>
+            <wp:cNvGraphicFramePr>
+              <a:graphicFrameLocks xmlns:a="http://schemas.openxmlformats.org/drawingml/2006/main" noChangeAspect="1"/>
+            </wp:cNvGraphicFramePr>
+            <a:graphic xmlns:a="http://schemas.openxmlformats.org/drawingml/2006/main">
+              <a:graphicData uri="http://schemas.openxmlformats.org/drawingml/2006/picture">
+                <pic:pic xmlns:pic="http://schemas.openxmlformats.org/drawingml/2006/picture">
+                  <pic:nvPicPr>
+                    <pic:cNvPr id="0" name="Picture 1" descr="../../../../Desktop/Screen%20Shot%202017-11-02%20at%2014.14.43.png"/>
+                    <pic:cNvPicPr>
+                      <a:picLocks noChangeAspect="1" noChangeArrowheads="1"/>
+                    </pic:cNvPicPr>
+                  </pic:nvPicPr>
+                  <pic:blipFill>
+                    <a:blip r:embed="rId12">
+                      <a:extLst>
+                        <a:ext uri="{28A0092B-C50C-407E-A947-70E740481C1C}">
+                          <a14:useLocalDpi xmlns:a14="http://schemas.microsoft.com/office/drawing/2010/main" val="0"/>
+                        </a:ext>
+                      </a:extLst>
+                    </a:blip>
+                    <a:srcRect/>
+                    <a:stretch>
+                      <a:fillRect/>
+                    </a:stretch>
+                  </pic:blipFill>
+                  <pic:spPr bwMode="auto">
+                    <a:xfrm>
+                      <a:off x="0" y="0"/>
+                      <a:ext cx="5715000" cy="2773680"/>
+                    </a:xfrm>
+                    <a:prstGeom prst="rect">
+                      <a:avLst/>
+                    </a:prstGeom>
+                    <a:noFill/>
+                    <a:ln>
+                      <a:noFill/>
+                    </a:ln>
+                  </pic:spPr>
+                </pic:pic>
+              </a:graphicData>
+            </a:graphic>
+          </wp:inline>
+        </w:drawing>
+      </w:r>
+    </w:p>
+    <w:p>
+      <w:pPr>
+        <w:rPr>
+          <w:lang w:val="en-US"/>
+        </w:rPr>
+      </w:pPr>
+    </w:p>
+    <w:p>
+      <w:pPr>
+        <w:rPr>
+          <w:lang w:val="en-US"/>
+        </w:rPr>
+      </w:pPr>
+      <w:r>
+        <w:rPr>
+          <w:lang w:val="en-US"/>
+        </w:rPr>
+        <w:t>The database above is a rough idea of what our database will look like, it is not set for the final release of the database as usually databases changes as you work on the application or update it.</w:t>
+      </w:r>
+    </w:p>
+    <w:p>
+      <w:pPr>
+        <w:rPr>
+          <w:lang w:val="en-US"/>
+        </w:rPr>
+      </w:pPr>
+    </w:p>
+    <w:p>
+      <w:pPr>
+        <w:rPr>
+          <w:lang w:val="en-US"/>
+        </w:rPr>
+      </w:pPr>
+      <w:r>
+        <w:rPr>
+          <w:lang w:val="en-US"/>
+        </w:rPr>
+        <w:t>This is the first version of our database and it will be changed and improved as we go along making the app.</w:t>
+      </w:r>
+    </w:p>
+    <w:p>
+      <w:pPr>
+        <w:rPr>
+          <w:lang w:val="en-US"/>
+        </w:rPr>
+      </w:pPr>
+    </w:p>
+    <w:p>
+      <w:pPr>
+        <w:rPr>
+          <w:lang w:val="en-US"/>
+        </w:rPr>
+      </w:pPr>
+    </w:p>
+    <w:p>
+      <w:pPr>
+        <w:rPr>
+          <w:b/>
+          <w:lang w:val="en-US"/>
+        </w:rPr>
+      </w:pPr>
+      <w:r>
+        <w:rPr>
+          <w:b/>
+          <w:lang w:val="en-US"/>
+        </w:rPr>
+        <w:t>User Table</w:t>
+      </w:r>
+    </w:p>
+    <w:p>
+      <w:pPr>
+        <w:rPr>
+          <w:b/>
+          <w:lang w:val="en-US"/>
+        </w:rPr>
+      </w:pPr>
+    </w:p>
+    <w:p>
+      <w:pPr>
+        <w:rPr>
+          <w:lang w:val="en-US"/>
+        </w:rPr>
+      </w:pPr>
+      <w:r>
+        <w:rPr>
+          <w:lang w:val="en-US"/>
+        </w:rPr>
+        <w:t>The user table will be the main table where each user will be identified. Almost every application may be using something similar as to using this User table.</w:t>
+      </w:r>
+    </w:p>
+    <w:p>
+      <w:pPr>
+        <w:rPr>
+          <w:lang w:val="en-US"/>
+        </w:rPr>
+      </w:pPr>
+    </w:p>
+    <w:p>
+      <w:pPr>
+        <w:rPr>
+          <w:lang w:val="en-US"/>
+        </w:rPr>
+      </w:pPr>
+      <w:r>
+        <w:rPr>
+          <w:lang w:val="en-US"/>
+        </w:rPr>
+        <w:t xml:space="preserve">The User table will keep hold of the </w:t>
+      </w:r>
+      <w:proofErr w:type="spellStart"/>
+      <w:r>
+        <w:rPr>
+          <w:lang w:val="en-US"/>
+        </w:rPr>
+        <w:t>UserID</w:t>
+      </w:r>
+      <w:proofErr w:type="spellEnd"/>
+      <w:r>
+        <w:rPr>
+          <w:lang w:val="en-US"/>
+        </w:rPr>
+        <w:t xml:space="preserve"> which is unique and to make sure a user can be distinguished from the rest. </w:t>
+      </w:r>
+    </w:p>
+    <w:p>
+      <w:pPr>
+        <w:rPr>
+          <w:lang w:val="en-US"/>
+        </w:rPr>
+      </w:pPr>
+    </w:p>
+    <w:p>
+      <w:pPr>
+        <w:rPr>
+          <w:lang w:val="en-US"/>
+        </w:rPr>
+      </w:pPr>
+      <w:r>
+        <w:rPr>
+          <w:lang w:val="en-US"/>
+        </w:rPr>
+        <w:t>Main columns such</w:t>
+      </w:r>
+      <w:r>
+        <w:rPr>
+          <w:lang w:val="en-US"/>
+        </w:rPr>
+        <w:t xml:space="preserve"> as first name, second n</w:t>
+      </w:r>
+      <w:r>
+        <w:rPr>
+          <w:lang w:val="en-US"/>
+        </w:rPr>
+        <w:t xml:space="preserve">ame, </w:t>
+      </w:r>
+      <w:r>
+        <w:rPr>
+          <w:lang w:val="en-US"/>
+        </w:rPr>
+        <w:t>address</w:t>
+      </w:r>
+      <w:r>
+        <w:rPr>
+          <w:lang w:val="en-US"/>
+        </w:rPr>
+        <w:t xml:space="preserve"> just to hold some information about the user.</w:t>
+      </w:r>
+      <w:r>
+        <w:rPr>
+          <w:lang w:val="en-US"/>
+        </w:rPr>
+        <w:t xml:space="preserve"> </w:t>
+      </w:r>
+    </w:p>
+    <w:p>
+      <w:pPr>
+        <w:rPr>
+          <w:lang w:val="en-US"/>
+        </w:rPr>
+      </w:pPr>
+    </w:p>
+    <w:p>
+      <w:pPr>
+        <w:rPr>
+          <w:lang w:val="en-US"/>
+        </w:rPr>
+      </w:pPr>
+      <w:r>
+        <w:rPr>
+          <w:lang w:val="en-US"/>
+        </w:rPr>
+        <w:t>The password column is what’s going to hold the user’s password to authenticate that person to log in, we will salt the password in the database so the actual password doesn’t show, it will be encrypted.</w:t>
+      </w:r>
+    </w:p>
+    <w:p>
+      <w:pPr>
+        <w:rPr>
+          <w:lang w:val="en-US"/>
+        </w:rPr>
+      </w:pPr>
+    </w:p>
+    <w:p>
+      <w:pPr>
+        <w:rPr>
+          <w:lang w:val="en-US"/>
+        </w:rPr>
+      </w:pPr>
+      <w:r>
+        <w:rPr>
+          <w:lang w:val="en-US"/>
+        </w:rPr>
+        <w:t xml:space="preserve">Amount will hold the amount of cash the user has. </w:t>
+      </w:r>
+      <w:r>
+        <w:rPr>
+          <w:lang w:val="en-US"/>
+        </w:rPr>
+        <w:t>So,</w:t>
+      </w:r>
+      <w:r>
+        <w:rPr>
+          <w:lang w:val="en-US"/>
+        </w:rPr>
+        <w:t xml:space="preserve"> the user can win events, the amount will be updated and so on. </w:t>
+      </w:r>
+    </w:p>
+    <w:p>
+      <w:pPr>
+        <w:rPr>
+          <w:lang w:val="en-US"/>
+        </w:rPr>
+      </w:pPr>
+    </w:p>
+    <w:p>
+      <w:pPr>
+        <w:rPr>
+          <w:lang w:val="en-US"/>
+        </w:rPr>
+      </w:pPr>
+    </w:p>
+    <w:p>
+      <w:pPr>
+        <w:rPr>
+          <w:lang w:val="en-US"/>
+        </w:rPr>
+      </w:pPr>
+    </w:p>
+    <w:p>
+      <w:pPr>
+        <w:rPr>
+          <w:b/>
+          <w:lang w:val="en-US"/>
+        </w:rPr>
+      </w:pPr>
+      <w:r>
+        <w:rPr>
+          <w:b/>
+          <w:lang w:val="en-US"/>
+        </w:rPr>
+        <w:t xml:space="preserve">Bet Table </w:t>
+      </w:r>
+    </w:p>
+    <w:p>
+      <w:pPr>
+        <w:rPr>
+          <w:b/>
+          <w:lang w:val="en-US"/>
+        </w:rPr>
+      </w:pPr>
+    </w:p>
+    <w:p>
+      <w:pPr>
+        <w:rPr>
+          <w:lang w:val="en-US"/>
+        </w:rPr>
+      </w:pPr>
+      <w:r>
+        <w:rPr>
+          <w:lang w:val="en-US"/>
+        </w:rPr>
+        <w:t>The bet table is linked to the u</w:t>
+      </w:r>
+      <w:r>
+        <w:rPr>
+          <w:lang w:val="en-US"/>
+        </w:rPr>
+        <w:t xml:space="preserve">ser table </w:t>
+      </w:r>
+      <w:r>
+        <w:rPr>
+          <w:lang w:val="en-US"/>
+        </w:rPr>
+        <w:t>as every user can place a bet, the B</w:t>
+      </w:r>
+      <w:r>
+        <w:rPr>
+          <w:lang w:val="en-US"/>
+        </w:rPr>
+        <w:t>et table will store the ID of that bet and the betting amount this table is also linked to the event table.</w:t>
+      </w:r>
+    </w:p>
+    <w:p>
+      <w:pPr>
+        <w:rPr>
+          <w:lang w:val="en-US"/>
+        </w:rPr>
+      </w:pPr>
+    </w:p>
+    <w:p>
+      <w:pPr>
+        <w:rPr>
+          <w:b/>
+          <w:lang w:val="en-US"/>
+        </w:rPr>
+      </w:pPr>
+      <w:r>
+        <w:rPr>
+          <w:b/>
+          <w:lang w:val="en-US"/>
+        </w:rPr>
+        <w:t>Event Table</w:t>
+      </w:r>
+    </w:p>
+    <w:p>
+      <w:pPr>
+        <w:rPr>
+          <w:b/>
+          <w:lang w:val="en-US"/>
+        </w:rPr>
+      </w:pPr>
+    </w:p>
+    <w:p>
+      <w:pPr>
+        <w:rPr>
+          <w:lang w:val="en-US"/>
+        </w:rPr>
+      </w:pPr>
+      <w:r>
+        <w:rPr>
+          <w:lang w:val="en-US"/>
+        </w:rPr>
+        <w:t>The event table is linked to the bet table, this is needed as every user can place a bet and every bet should have an event.</w:t>
+      </w:r>
+    </w:p>
+    <w:p>
+      <w:pPr>
+        <w:rPr>
+          <w:lang w:val="en-US"/>
+        </w:rPr>
+      </w:pPr>
+    </w:p>
+    <w:p>
+      <w:pPr>
+        <w:rPr>
+          <w:lang w:val="en-US"/>
+        </w:rPr>
+      </w:pPr>
+      <w:r>
+        <w:rPr>
+          <w:lang w:val="en-US"/>
+        </w:rPr>
+        <w:t xml:space="preserve">We want to know more about the bet so the name of the event and the description of that event. It can be like a match in a particular game </w:t>
+      </w:r>
+      <w:r>
+        <w:rPr>
+          <w:lang w:val="en-US"/>
+        </w:rPr>
+        <w:t>where you have a team taking on another team.</w:t>
+      </w:r>
+    </w:p>
+    <w:p>
+      <w:pPr>
+        <w:rPr>
+          <w:lang w:val="en-US"/>
+        </w:rPr>
+      </w:pPr>
+    </w:p>
+    <w:p>
+      <w:pPr>
+        <w:rPr>
+          <w:b/>
+          <w:lang w:val="en-US"/>
+        </w:rPr>
+      </w:pPr>
+      <w:r>
+        <w:rPr>
+          <w:b/>
+          <w:lang w:val="en-US"/>
+        </w:rPr>
+        <w:t>Modes</w:t>
+      </w:r>
+      <w:r>
+        <w:rPr>
+          <w:b/>
+          <w:lang w:val="en-US"/>
+        </w:rPr>
+        <w:t xml:space="preserve"> Table</w:t>
+      </w:r>
+    </w:p>
+    <w:p>
+      <w:pPr>
+        <w:rPr>
+          <w:b/>
+          <w:lang w:val="en-US"/>
+        </w:rPr>
+      </w:pPr>
+    </w:p>
+    <w:p>
+      <w:pPr>
+        <w:rPr>
+          <w:lang w:val="en-US"/>
+        </w:rPr>
+      </w:pPr>
+      <w:r>
+        <w:rPr>
+          <w:lang w:val="en-US"/>
+        </w:rPr>
+        <w:t>Modes will hold the different type of modes available to be played, such as I mentioned before the casino mode</w:t>
+      </w:r>
+      <w:r>
+        <w:rPr>
+          <w:lang w:val="en-US"/>
+        </w:rPr>
+        <w:t>.</w:t>
+      </w:r>
+    </w:p>
+    <w:p>
+      <w:pPr>
+        <w:rPr>
+          <w:lang w:val="en-US"/>
+        </w:rPr>
+      </w:pPr>
+    </w:p>
+    <w:p>
+      <w:pPr>
+        <w:rPr>
+          <w:b/>
+          <w:lang w:val="en-US"/>
+        </w:rPr>
+      </w:pPr>
+      <w:proofErr w:type="spellStart"/>
+      <w:r>
+        <w:rPr>
+          <w:b/>
+          <w:lang w:val="en-US"/>
+        </w:rPr>
+        <w:t>InGame</w:t>
+      </w:r>
+      <w:proofErr w:type="spellEnd"/>
+      <w:r>
+        <w:rPr>
+          <w:b/>
+          <w:lang w:val="en-US"/>
+        </w:rPr>
+        <w:t xml:space="preserve"> Table</w:t>
+      </w:r>
+    </w:p>
+    <w:p>
+      <w:pPr>
+        <w:rPr>
+          <w:b/>
+          <w:lang w:val="en-US"/>
+        </w:rPr>
+      </w:pPr>
+    </w:p>
+    <w:p>
+      <w:pPr>
+        <w:rPr>
+          <w:lang w:val="en-US"/>
+        </w:rPr>
+      </w:pPr>
+      <w:r>
+        <w:rPr>
+          <w:lang w:val="en-US"/>
+        </w:rPr>
+        <w:t>This table and modes table will be changed as we work on our app but for now we are going to include a cash limit for the amount a user can spend in a particular mode.</w:t>
+      </w:r>
+    </w:p>
+    <w:p>
+      <w:pPr>
+        <w:rPr>
+          <w:lang w:val="en-US"/>
+        </w:rPr>
+      </w:pPr>
+    </w:p>
+    <w:p>
+      <w:pPr>
+        <w:rPr>
+          <w:lang w:val="en-US"/>
+        </w:rPr>
+      </w:pPr>
+    </w:p>
+    <w:p>
+      <w:pPr>
+        <w:rPr>
+          <w:lang w:val="en-US"/>
+        </w:rPr>
+      </w:pPr>
+    </w:p>
+    <w:p>
+      <w:pPr>
+        <w:rPr>
+          <w:lang w:val="en-US"/>
+        </w:rPr>
+      </w:pPr>
+    </w:p>
+    <w:p>
+      <w:pPr>
+        <w:jc w:val="center"/>
       </w:pPr>
     </w:p>
     <w:sectPr>
-      <w:headerReference w:type="default" r:id="rId11"/>
-      <w:footerReference w:type="even" r:id="rId12"/>
-      <w:footerReference w:type="default" r:id="rId13"/>
+      <w:headerReference w:type="default" r:id="rId13"/>
+      <w:footerReference w:type="even" r:id="rId14"/>
+      <w:footerReference w:type="default" r:id="rId15"/>
       <w:pgSz w:w="11900" w:h="16840"/>
       <w:pgMar w:top="1440" w:right="1440" w:bottom="1440" w:left="1440" w:header="708" w:footer="708" w:gutter="0"/>
       <w:cols w:space="708"/>
@@ -2947,7 +5346,7 @@
         <w:rStyle w:val="PageNumber"/>
         <w:noProof/>
       </w:rPr>
-      <w:t>3</w:t>
+      <w:t>6</w:t>
     </w:r>
     <w:r>
       <w:rPr>
@@ -3143,13 +5542,193 @@
 <file path=word/numbering.xml><?xml version="1.0" encoding="utf-8"?>
 <w:numbering xmlns:wpc="http://schemas.microsoft.com/office/word/2010/wordprocessingCanvas" xmlns:mo="http://schemas.microsoft.com/office/mac/office/2008/main" xmlns:mc="http://schemas.openxmlformats.org/markup-compatibility/2006" xmlns:mv="urn:schemas-microsoft-com:mac:vml" xmlns:o="urn:schemas-microsoft-com:office:office" xmlns:r="http://schemas.openxmlformats.org/officeDocument/2006/relationships" xmlns:m="http://schemas.openxmlformats.org/officeDocument/2006/math" xmlns:v="urn:schemas-microsoft-com:vml" xmlns:wp14="http://schemas.microsoft.com/office/word/2010/wordprocessingDrawing" xmlns:wp="http://schemas.openxmlformats.org/drawingml/2006/wordprocessingDrawing" xmlns:w10="urn:schemas-microsoft-com:office:word" xmlns:w="http://schemas.openxmlformats.org/wordprocessingml/2006/main" xmlns:w14="http://schemas.microsoft.com/office/word/2010/wordml" xmlns:w15="http://schemas.microsoft.com/office/word/2012/wordml" xmlns:wpg="http://schemas.microsoft.com/office/word/2010/wordprocessingGroup" xmlns:wpi="http://schemas.microsoft.com/office/word/2010/wordprocessingInk" xmlns:wne="http://schemas.microsoft.com/office/word/2006/wordml" xmlns:wps="http://schemas.microsoft.com/office/word/2010/wordprocessingShape" mc:Ignorable="w14 w15 wp14">
   <w:abstractNum w:abstractNumId="0">
-    <w:nsid w:val="579B1C3F"/>
+    <w:nsid w:val="113B387B"/>
     <w:multiLevelType w:val="hybridMultilevel"/>
-    <w:tmpl w:val="99EED2A8"/>
-    <w:lvl w:ilvl="0" w:tplc="08090011">
+    <w:tmpl w:val="F3080D6A"/>
+    <w:lvl w:ilvl="0" w:tplc="958EE1CC">
+      <w:start w:val="1"/>
+      <w:numFmt w:val="lowerLetter"/>
+      <w:lvlText w:val="%1."/>
+      <w:lvlJc w:val="left"/>
+      <w:pPr>
+        <w:ind w:left="1080" w:hanging="360"/>
+      </w:pPr>
+      <w:rPr>
+        <w:rFonts w:hint="default"/>
+        <w:b/>
+      </w:rPr>
+    </w:lvl>
+    <w:lvl w:ilvl="1" w:tplc="08090019" w:tentative="1">
+      <w:start w:val="1"/>
+      <w:numFmt w:val="lowerLetter"/>
+      <w:lvlText w:val="%2."/>
+      <w:lvlJc w:val="left"/>
+      <w:pPr>
+        <w:ind w:left="1800" w:hanging="360"/>
+      </w:pPr>
+    </w:lvl>
+    <w:lvl w:ilvl="2" w:tplc="0809001B" w:tentative="1">
+      <w:start w:val="1"/>
+      <w:numFmt w:val="lowerRoman"/>
+      <w:lvlText w:val="%3."/>
+      <w:lvlJc w:val="right"/>
+      <w:pPr>
+        <w:ind w:left="2520" w:hanging="180"/>
+      </w:pPr>
+    </w:lvl>
+    <w:lvl w:ilvl="3" w:tplc="0809000F" w:tentative="1">
       <w:start w:val="1"/>
       <w:numFmt w:val="decimal"/>
-      <w:lvlText w:val="%1)"/>
+      <w:lvlText w:val="%4."/>
+      <w:lvlJc w:val="left"/>
+      <w:pPr>
+        <w:ind w:left="3240" w:hanging="360"/>
+      </w:pPr>
+    </w:lvl>
+    <w:lvl w:ilvl="4" w:tplc="08090019" w:tentative="1">
+      <w:start w:val="1"/>
+      <w:numFmt w:val="lowerLetter"/>
+      <w:lvlText w:val="%5."/>
+      <w:lvlJc w:val="left"/>
+      <w:pPr>
+        <w:ind w:left="3960" w:hanging="360"/>
+      </w:pPr>
+    </w:lvl>
+    <w:lvl w:ilvl="5" w:tplc="0809001B" w:tentative="1">
+      <w:start w:val="1"/>
+      <w:numFmt w:val="lowerRoman"/>
+      <w:lvlText w:val="%6."/>
+      <w:lvlJc w:val="right"/>
+      <w:pPr>
+        <w:ind w:left="4680" w:hanging="180"/>
+      </w:pPr>
+    </w:lvl>
+    <w:lvl w:ilvl="6" w:tplc="0809000F" w:tentative="1">
+      <w:start w:val="1"/>
+      <w:numFmt w:val="decimal"/>
+      <w:lvlText w:val="%7."/>
+      <w:lvlJc w:val="left"/>
+      <w:pPr>
+        <w:ind w:left="5400" w:hanging="360"/>
+      </w:pPr>
+    </w:lvl>
+    <w:lvl w:ilvl="7" w:tplc="08090019" w:tentative="1">
+      <w:start w:val="1"/>
+      <w:numFmt w:val="lowerLetter"/>
+      <w:lvlText w:val="%8."/>
+      <w:lvlJc w:val="left"/>
+      <w:pPr>
+        <w:ind w:left="6120" w:hanging="360"/>
+      </w:pPr>
+    </w:lvl>
+    <w:lvl w:ilvl="8" w:tplc="0809001B" w:tentative="1">
+      <w:start w:val="1"/>
+      <w:numFmt w:val="lowerRoman"/>
+      <w:lvlText w:val="%9."/>
+      <w:lvlJc w:val="right"/>
+      <w:pPr>
+        <w:ind w:left="6840" w:hanging="180"/>
+      </w:pPr>
+    </w:lvl>
+  </w:abstractNum>
+  <w:abstractNum w:abstractNumId="1">
+    <w:nsid w:val="138211F0"/>
+    <w:multiLevelType w:val="hybridMultilevel"/>
+    <w:tmpl w:val="F3080D6A"/>
+    <w:lvl w:ilvl="0" w:tplc="958EE1CC">
+      <w:start w:val="1"/>
+      <w:numFmt w:val="lowerLetter"/>
+      <w:lvlText w:val="%1."/>
+      <w:lvlJc w:val="left"/>
+      <w:pPr>
+        <w:ind w:left="1080" w:hanging="360"/>
+      </w:pPr>
+      <w:rPr>
+        <w:rFonts w:hint="default"/>
+        <w:b/>
+      </w:rPr>
+    </w:lvl>
+    <w:lvl w:ilvl="1" w:tplc="08090019" w:tentative="1">
+      <w:start w:val="1"/>
+      <w:numFmt w:val="lowerLetter"/>
+      <w:lvlText w:val="%2."/>
+      <w:lvlJc w:val="left"/>
+      <w:pPr>
+        <w:ind w:left="1800" w:hanging="360"/>
+      </w:pPr>
+    </w:lvl>
+    <w:lvl w:ilvl="2" w:tplc="0809001B" w:tentative="1">
+      <w:start w:val="1"/>
+      <w:numFmt w:val="lowerRoman"/>
+      <w:lvlText w:val="%3."/>
+      <w:lvlJc w:val="right"/>
+      <w:pPr>
+        <w:ind w:left="2520" w:hanging="180"/>
+      </w:pPr>
+    </w:lvl>
+    <w:lvl w:ilvl="3" w:tplc="0809000F" w:tentative="1">
+      <w:start w:val="1"/>
+      <w:numFmt w:val="decimal"/>
+      <w:lvlText w:val="%4."/>
+      <w:lvlJc w:val="left"/>
+      <w:pPr>
+        <w:ind w:left="3240" w:hanging="360"/>
+      </w:pPr>
+    </w:lvl>
+    <w:lvl w:ilvl="4" w:tplc="08090019" w:tentative="1">
+      <w:start w:val="1"/>
+      <w:numFmt w:val="lowerLetter"/>
+      <w:lvlText w:val="%5."/>
+      <w:lvlJc w:val="left"/>
+      <w:pPr>
+        <w:ind w:left="3960" w:hanging="360"/>
+      </w:pPr>
+    </w:lvl>
+    <w:lvl w:ilvl="5" w:tplc="0809001B" w:tentative="1">
+      <w:start w:val="1"/>
+      <w:numFmt w:val="lowerRoman"/>
+      <w:lvlText w:val="%6."/>
+      <w:lvlJc w:val="right"/>
+      <w:pPr>
+        <w:ind w:left="4680" w:hanging="180"/>
+      </w:pPr>
+    </w:lvl>
+    <w:lvl w:ilvl="6" w:tplc="0809000F" w:tentative="1">
+      <w:start w:val="1"/>
+      <w:numFmt w:val="decimal"/>
+      <w:lvlText w:val="%7."/>
+      <w:lvlJc w:val="left"/>
+      <w:pPr>
+        <w:ind w:left="5400" w:hanging="360"/>
+      </w:pPr>
+    </w:lvl>
+    <w:lvl w:ilvl="7" w:tplc="08090019" w:tentative="1">
+      <w:start w:val="1"/>
+      <w:numFmt w:val="lowerLetter"/>
+      <w:lvlText w:val="%8."/>
+      <w:lvlJc w:val="left"/>
+      <w:pPr>
+        <w:ind w:left="6120" w:hanging="360"/>
+      </w:pPr>
+    </w:lvl>
+    <w:lvl w:ilvl="8" w:tplc="0809001B" w:tentative="1">
+      <w:start w:val="1"/>
+      <w:numFmt w:val="lowerRoman"/>
+      <w:lvlText w:val="%9."/>
+      <w:lvlJc w:val="right"/>
+      <w:pPr>
+        <w:ind w:left="6840" w:hanging="180"/>
+      </w:pPr>
+    </w:lvl>
+  </w:abstractNum>
+  <w:abstractNum w:abstractNumId="2">
+    <w:nsid w:val="1CA65502"/>
+    <w:multiLevelType w:val="hybridMultilevel"/>
+    <w:tmpl w:val="2EA6F382"/>
+    <w:lvl w:ilvl="0" w:tplc="0809000F">
+      <w:start w:val="1"/>
+      <w:numFmt w:val="decimal"/>
+      <w:lvlText w:val="%1."/>
       <w:lvlJc w:val="left"/>
       <w:pPr>
         <w:ind w:left="720" w:hanging="360"/>
@@ -3231,7 +5810,96 @@
       </w:pPr>
     </w:lvl>
   </w:abstractNum>
-  <w:abstractNum w:abstractNumId="1">
+  <w:abstractNum w:abstractNumId="3">
+    <w:nsid w:val="579B1C3F"/>
+    <w:multiLevelType w:val="hybridMultilevel"/>
+    <w:tmpl w:val="99EED2A8"/>
+    <w:lvl w:ilvl="0" w:tplc="08090011">
+      <w:start w:val="1"/>
+      <w:numFmt w:val="decimal"/>
+      <w:lvlText w:val="%1)"/>
+      <w:lvlJc w:val="left"/>
+      <w:pPr>
+        <w:ind w:left="720" w:hanging="360"/>
+      </w:pPr>
+      <w:rPr>
+        <w:rFonts w:hint="default"/>
+      </w:rPr>
+    </w:lvl>
+    <w:lvl w:ilvl="1" w:tplc="08090019" w:tentative="1">
+      <w:start w:val="1"/>
+      <w:numFmt w:val="lowerLetter"/>
+      <w:lvlText w:val="%2."/>
+      <w:lvlJc w:val="left"/>
+      <w:pPr>
+        <w:ind w:left="1440" w:hanging="360"/>
+      </w:pPr>
+    </w:lvl>
+    <w:lvl w:ilvl="2" w:tplc="0809001B" w:tentative="1">
+      <w:start w:val="1"/>
+      <w:numFmt w:val="lowerRoman"/>
+      <w:lvlText w:val="%3."/>
+      <w:lvlJc w:val="right"/>
+      <w:pPr>
+        <w:ind w:left="2160" w:hanging="180"/>
+      </w:pPr>
+    </w:lvl>
+    <w:lvl w:ilvl="3" w:tplc="0809000F" w:tentative="1">
+      <w:start w:val="1"/>
+      <w:numFmt w:val="decimal"/>
+      <w:lvlText w:val="%4."/>
+      <w:lvlJc w:val="left"/>
+      <w:pPr>
+        <w:ind w:left="2880" w:hanging="360"/>
+      </w:pPr>
+    </w:lvl>
+    <w:lvl w:ilvl="4" w:tplc="08090019" w:tentative="1">
+      <w:start w:val="1"/>
+      <w:numFmt w:val="lowerLetter"/>
+      <w:lvlText w:val="%5."/>
+      <w:lvlJc w:val="left"/>
+      <w:pPr>
+        <w:ind w:left="3600" w:hanging="360"/>
+      </w:pPr>
+    </w:lvl>
+    <w:lvl w:ilvl="5" w:tplc="0809001B" w:tentative="1">
+      <w:start w:val="1"/>
+      <w:numFmt w:val="lowerRoman"/>
+      <w:lvlText w:val="%6."/>
+      <w:lvlJc w:val="right"/>
+      <w:pPr>
+        <w:ind w:left="4320" w:hanging="180"/>
+      </w:pPr>
+    </w:lvl>
+    <w:lvl w:ilvl="6" w:tplc="0809000F" w:tentative="1">
+      <w:start w:val="1"/>
+      <w:numFmt w:val="decimal"/>
+      <w:lvlText w:val="%7."/>
+      <w:lvlJc w:val="left"/>
+      <w:pPr>
+        <w:ind w:left="5040" w:hanging="360"/>
+      </w:pPr>
+    </w:lvl>
+    <w:lvl w:ilvl="7" w:tplc="08090019" w:tentative="1">
+      <w:start w:val="1"/>
+      <w:numFmt w:val="lowerLetter"/>
+      <w:lvlText w:val="%8."/>
+      <w:lvlJc w:val="left"/>
+      <w:pPr>
+        <w:ind w:left="5760" w:hanging="360"/>
+      </w:pPr>
+    </w:lvl>
+    <w:lvl w:ilvl="8" w:tplc="0809001B" w:tentative="1">
+      <w:start w:val="1"/>
+      <w:numFmt w:val="lowerRoman"/>
+      <w:lvlText w:val="%9."/>
+      <w:lvlJc w:val="right"/>
+      <w:pPr>
+        <w:ind w:left="6480" w:hanging="180"/>
+      </w:pPr>
+    </w:lvl>
+  </w:abstractNum>
+  <w:abstractNum w:abstractNumId="4">
     <w:nsid w:val="59184488"/>
     <w:multiLevelType w:val="hybridMultilevel"/>
     <w:tmpl w:val="B33213FA"/>
@@ -3343,11 +6011,297 @@
       </w:rPr>
     </w:lvl>
   </w:abstractNum>
+  <w:abstractNum w:abstractNumId="5">
+    <w:nsid w:val="676444D5"/>
+    <w:multiLevelType w:val="hybridMultilevel"/>
+    <w:tmpl w:val="A8B6E5AA"/>
+    <w:lvl w:ilvl="0" w:tplc="C390ECD8">
+      <w:start w:val="1"/>
+      <w:numFmt w:val="lowerLetter"/>
+      <w:lvlText w:val="%1."/>
+      <w:lvlJc w:val="left"/>
+      <w:pPr>
+        <w:ind w:left="1080" w:hanging="360"/>
+      </w:pPr>
+      <w:rPr>
+        <w:rFonts w:hint="default"/>
+      </w:rPr>
+    </w:lvl>
+    <w:lvl w:ilvl="1" w:tplc="08090019" w:tentative="1">
+      <w:start w:val="1"/>
+      <w:numFmt w:val="lowerLetter"/>
+      <w:lvlText w:val="%2."/>
+      <w:lvlJc w:val="left"/>
+      <w:pPr>
+        <w:ind w:left="1800" w:hanging="360"/>
+      </w:pPr>
+    </w:lvl>
+    <w:lvl w:ilvl="2" w:tplc="0809001B" w:tentative="1">
+      <w:start w:val="1"/>
+      <w:numFmt w:val="lowerRoman"/>
+      <w:lvlText w:val="%3."/>
+      <w:lvlJc w:val="right"/>
+      <w:pPr>
+        <w:ind w:left="2520" w:hanging="180"/>
+      </w:pPr>
+    </w:lvl>
+    <w:lvl w:ilvl="3" w:tplc="0809000F" w:tentative="1">
+      <w:start w:val="1"/>
+      <w:numFmt w:val="decimal"/>
+      <w:lvlText w:val="%4."/>
+      <w:lvlJc w:val="left"/>
+      <w:pPr>
+        <w:ind w:left="3240" w:hanging="360"/>
+      </w:pPr>
+    </w:lvl>
+    <w:lvl w:ilvl="4" w:tplc="08090019" w:tentative="1">
+      <w:start w:val="1"/>
+      <w:numFmt w:val="lowerLetter"/>
+      <w:lvlText w:val="%5."/>
+      <w:lvlJc w:val="left"/>
+      <w:pPr>
+        <w:ind w:left="3960" w:hanging="360"/>
+      </w:pPr>
+    </w:lvl>
+    <w:lvl w:ilvl="5" w:tplc="0809001B" w:tentative="1">
+      <w:start w:val="1"/>
+      <w:numFmt w:val="lowerRoman"/>
+      <w:lvlText w:val="%6."/>
+      <w:lvlJc w:val="right"/>
+      <w:pPr>
+        <w:ind w:left="4680" w:hanging="180"/>
+      </w:pPr>
+    </w:lvl>
+    <w:lvl w:ilvl="6" w:tplc="0809000F" w:tentative="1">
+      <w:start w:val="1"/>
+      <w:numFmt w:val="decimal"/>
+      <w:lvlText w:val="%7."/>
+      <w:lvlJc w:val="left"/>
+      <w:pPr>
+        <w:ind w:left="5400" w:hanging="360"/>
+      </w:pPr>
+    </w:lvl>
+    <w:lvl w:ilvl="7" w:tplc="08090019" w:tentative="1">
+      <w:start w:val="1"/>
+      <w:numFmt w:val="lowerLetter"/>
+      <w:lvlText w:val="%8."/>
+      <w:lvlJc w:val="left"/>
+      <w:pPr>
+        <w:ind w:left="6120" w:hanging="360"/>
+      </w:pPr>
+    </w:lvl>
+    <w:lvl w:ilvl="8" w:tplc="0809001B" w:tentative="1">
+      <w:start w:val="1"/>
+      <w:numFmt w:val="lowerRoman"/>
+      <w:lvlText w:val="%9."/>
+      <w:lvlJc w:val="right"/>
+      <w:pPr>
+        <w:ind w:left="6840" w:hanging="180"/>
+      </w:pPr>
+    </w:lvl>
+  </w:abstractNum>
+  <w:abstractNum w:abstractNumId="6">
+    <w:nsid w:val="67CC500B"/>
+    <w:multiLevelType w:val="hybridMultilevel"/>
+    <w:tmpl w:val="D2AC87FA"/>
+    <w:lvl w:ilvl="0" w:tplc="93E06792">
+      <w:start w:val="1"/>
+      <w:numFmt w:val="lowerLetter"/>
+      <w:lvlText w:val="%1."/>
+      <w:lvlJc w:val="left"/>
+      <w:pPr>
+        <w:ind w:left="1080" w:hanging="360"/>
+      </w:pPr>
+      <w:rPr>
+        <w:rFonts w:hint="default"/>
+      </w:rPr>
+    </w:lvl>
+    <w:lvl w:ilvl="1" w:tplc="08090019" w:tentative="1">
+      <w:start w:val="1"/>
+      <w:numFmt w:val="lowerLetter"/>
+      <w:lvlText w:val="%2."/>
+      <w:lvlJc w:val="left"/>
+      <w:pPr>
+        <w:ind w:left="1800" w:hanging="360"/>
+      </w:pPr>
+    </w:lvl>
+    <w:lvl w:ilvl="2" w:tplc="0809001B" w:tentative="1">
+      <w:start w:val="1"/>
+      <w:numFmt w:val="lowerRoman"/>
+      <w:lvlText w:val="%3."/>
+      <w:lvlJc w:val="right"/>
+      <w:pPr>
+        <w:ind w:left="2520" w:hanging="180"/>
+      </w:pPr>
+    </w:lvl>
+    <w:lvl w:ilvl="3" w:tplc="0809000F" w:tentative="1">
+      <w:start w:val="1"/>
+      <w:numFmt w:val="decimal"/>
+      <w:lvlText w:val="%4."/>
+      <w:lvlJc w:val="left"/>
+      <w:pPr>
+        <w:ind w:left="3240" w:hanging="360"/>
+      </w:pPr>
+    </w:lvl>
+    <w:lvl w:ilvl="4" w:tplc="08090019" w:tentative="1">
+      <w:start w:val="1"/>
+      <w:numFmt w:val="lowerLetter"/>
+      <w:lvlText w:val="%5."/>
+      <w:lvlJc w:val="left"/>
+      <w:pPr>
+        <w:ind w:left="3960" w:hanging="360"/>
+      </w:pPr>
+    </w:lvl>
+    <w:lvl w:ilvl="5" w:tplc="0809001B" w:tentative="1">
+      <w:start w:val="1"/>
+      <w:numFmt w:val="lowerRoman"/>
+      <w:lvlText w:val="%6."/>
+      <w:lvlJc w:val="right"/>
+      <w:pPr>
+        <w:ind w:left="4680" w:hanging="180"/>
+      </w:pPr>
+    </w:lvl>
+    <w:lvl w:ilvl="6" w:tplc="0809000F" w:tentative="1">
+      <w:start w:val="1"/>
+      <w:numFmt w:val="decimal"/>
+      <w:lvlText w:val="%7."/>
+      <w:lvlJc w:val="left"/>
+      <w:pPr>
+        <w:ind w:left="5400" w:hanging="360"/>
+      </w:pPr>
+    </w:lvl>
+    <w:lvl w:ilvl="7" w:tplc="08090019" w:tentative="1">
+      <w:start w:val="1"/>
+      <w:numFmt w:val="lowerLetter"/>
+      <w:lvlText w:val="%8."/>
+      <w:lvlJc w:val="left"/>
+      <w:pPr>
+        <w:ind w:left="6120" w:hanging="360"/>
+      </w:pPr>
+    </w:lvl>
+    <w:lvl w:ilvl="8" w:tplc="0809001B" w:tentative="1">
+      <w:start w:val="1"/>
+      <w:numFmt w:val="lowerRoman"/>
+      <w:lvlText w:val="%9."/>
+      <w:lvlJc w:val="right"/>
+      <w:pPr>
+        <w:ind w:left="6840" w:hanging="180"/>
+      </w:pPr>
+    </w:lvl>
+  </w:abstractNum>
+  <w:abstractNum w:abstractNumId="7">
+    <w:nsid w:val="77F4110E"/>
+    <w:multiLevelType w:val="hybridMultilevel"/>
+    <w:tmpl w:val="F3080D6A"/>
+    <w:lvl w:ilvl="0" w:tplc="958EE1CC">
+      <w:start w:val="1"/>
+      <w:numFmt w:val="lowerLetter"/>
+      <w:lvlText w:val="%1."/>
+      <w:lvlJc w:val="left"/>
+      <w:pPr>
+        <w:ind w:left="1080" w:hanging="360"/>
+      </w:pPr>
+      <w:rPr>
+        <w:rFonts w:hint="default"/>
+        <w:b/>
+      </w:rPr>
+    </w:lvl>
+    <w:lvl w:ilvl="1" w:tplc="08090019" w:tentative="1">
+      <w:start w:val="1"/>
+      <w:numFmt w:val="lowerLetter"/>
+      <w:lvlText w:val="%2."/>
+      <w:lvlJc w:val="left"/>
+      <w:pPr>
+        <w:ind w:left="1800" w:hanging="360"/>
+      </w:pPr>
+    </w:lvl>
+    <w:lvl w:ilvl="2" w:tplc="0809001B" w:tentative="1">
+      <w:start w:val="1"/>
+      <w:numFmt w:val="lowerRoman"/>
+      <w:lvlText w:val="%3."/>
+      <w:lvlJc w:val="right"/>
+      <w:pPr>
+        <w:ind w:left="2520" w:hanging="180"/>
+      </w:pPr>
+    </w:lvl>
+    <w:lvl w:ilvl="3" w:tplc="0809000F" w:tentative="1">
+      <w:start w:val="1"/>
+      <w:numFmt w:val="decimal"/>
+      <w:lvlText w:val="%4."/>
+      <w:lvlJc w:val="left"/>
+      <w:pPr>
+        <w:ind w:left="3240" w:hanging="360"/>
+      </w:pPr>
+    </w:lvl>
+    <w:lvl w:ilvl="4" w:tplc="08090019" w:tentative="1">
+      <w:start w:val="1"/>
+      <w:numFmt w:val="lowerLetter"/>
+      <w:lvlText w:val="%5."/>
+      <w:lvlJc w:val="left"/>
+      <w:pPr>
+        <w:ind w:left="3960" w:hanging="360"/>
+      </w:pPr>
+    </w:lvl>
+    <w:lvl w:ilvl="5" w:tplc="0809001B" w:tentative="1">
+      <w:start w:val="1"/>
+      <w:numFmt w:val="lowerRoman"/>
+      <w:lvlText w:val="%6."/>
+      <w:lvlJc w:val="right"/>
+      <w:pPr>
+        <w:ind w:left="4680" w:hanging="180"/>
+      </w:pPr>
+    </w:lvl>
+    <w:lvl w:ilvl="6" w:tplc="0809000F" w:tentative="1">
+      <w:start w:val="1"/>
+      <w:numFmt w:val="decimal"/>
+      <w:lvlText w:val="%7."/>
+      <w:lvlJc w:val="left"/>
+      <w:pPr>
+        <w:ind w:left="5400" w:hanging="360"/>
+      </w:pPr>
+    </w:lvl>
+    <w:lvl w:ilvl="7" w:tplc="08090019" w:tentative="1">
+      <w:start w:val="1"/>
+      <w:numFmt w:val="lowerLetter"/>
+      <w:lvlText w:val="%8."/>
+      <w:lvlJc w:val="left"/>
+      <w:pPr>
+        <w:ind w:left="6120" w:hanging="360"/>
+      </w:pPr>
+    </w:lvl>
+    <w:lvl w:ilvl="8" w:tplc="0809001B" w:tentative="1">
+      <w:start w:val="1"/>
+      <w:numFmt w:val="lowerRoman"/>
+      <w:lvlText w:val="%9."/>
+      <w:lvlJc w:val="right"/>
+      <w:pPr>
+        <w:ind w:left="6840" w:hanging="180"/>
+      </w:pPr>
+    </w:lvl>
+  </w:abstractNum>
   <w:num w:numId="1">
+    <w:abstractNumId w:val="4"/>
+  </w:num>
+  <w:num w:numId="2">
+    <w:abstractNumId w:val="3"/>
+  </w:num>
+  <w:num w:numId="3">
+    <w:abstractNumId w:val="2"/>
+  </w:num>
+  <w:num w:numId="4">
+    <w:abstractNumId w:val="5"/>
+  </w:num>
+  <w:num w:numId="5">
+    <w:abstractNumId w:val="6"/>
+  </w:num>
+  <w:num w:numId="6">
+    <w:abstractNumId w:val="0"/>
+  </w:num>
+  <w:num w:numId="7">
     <w:abstractNumId w:val="1"/>
   </w:num>
-  <w:num w:numId="2">
-    <w:abstractNumId w:val="0"/>
+  <w:num w:numId="8">
+    <w:abstractNumId w:val="7"/>
   </w:num>
 </w:numbering>
 </file>

</xml_diff>